<commit_message>
Update Adatszerkezet documentation files
Modified the DOCX and PDF versions of Adatszerkezet_ButtyMáté_CsenkiGergely_DicsőAndrás in the documentation folder. Changes likely include content updates or corrections.
</commit_message>
<xml_diff>
--- a/Dokumentáció/fájlok/Adatszerkezet_ButtyMáté_CsenkiGergely_DicsőAndrás.docx
+++ b/Dokumentáció/fájlok/Adatszerkezet_ButtyMáté_CsenkiGergely_DicsőAndrás.docx
@@ -389,11 +389,9 @@
             <w:pStyle w:val="TJ1"/>
             <w:rPr>
               <w:rFonts w:asciiTheme="minorHAnsi" w:eastAsiaTheme="minorEastAsia" w:hAnsiTheme="minorHAnsi" w:cstheme="minorBidi"/>
-              <w:kern w:val="2"/>
-              <w:sz w:val="24"/>
-              <w:szCs w:val="24"/>
+              <w:sz w:val="22"/>
+              <w:szCs w:val="22"/>
               <w:lang w:eastAsia="hu-HU"/>
-              <w14:ligatures w14:val="standardContextual"/>
             </w:rPr>
           </w:pPr>
           <w:r>
@@ -405,7 +403,7 @@
           <w:r>
             <w:fldChar w:fldCharType="separate"/>
           </w:r>
-          <w:hyperlink w:anchor="_Toc213788311" w:history="1">
+          <w:hyperlink w:anchor="_Toc214349516" w:history="1">
             <w:r>
               <w:rPr>
                 <w:rStyle w:val="Hiperhivatkozs"/>
@@ -428,7 +426,7 @@
               <w:rPr>
                 <w:webHidden/>
               </w:rPr>
-              <w:instrText xml:space="preserve"> PAGEREF _Toc213788311 \h </w:instrText>
+              <w:instrText xml:space="preserve"> PAGEREF _Toc214349516 \h </w:instrText>
             </w:r>
             <w:r>
               <w:rPr>
@@ -460,14 +458,12 @@
             <w:pStyle w:val="TJ1"/>
             <w:rPr>
               <w:rFonts w:asciiTheme="minorHAnsi" w:eastAsiaTheme="minorEastAsia" w:hAnsiTheme="minorHAnsi" w:cstheme="minorBidi"/>
-              <w:kern w:val="2"/>
-              <w:sz w:val="24"/>
-              <w:szCs w:val="24"/>
+              <w:sz w:val="22"/>
+              <w:szCs w:val="22"/>
               <w:lang w:eastAsia="hu-HU"/>
-              <w14:ligatures w14:val="standardContextual"/>
             </w:rPr>
           </w:pPr>
-          <w:hyperlink w:anchor="_Toc213788312" w:history="1">
+          <w:hyperlink w:anchor="_Toc214349517" w:history="1">
             <w:r>
               <w:rPr>
                 <w:rStyle w:val="Hiperhivatkozs"/>
@@ -490,7 +486,7 @@
               <w:rPr>
                 <w:webHidden/>
               </w:rPr>
-              <w:instrText xml:space="preserve"> PAGEREF _Toc213788312 \h </w:instrText>
+              <w:instrText xml:space="preserve"> PAGEREF _Toc214349517 \h </w:instrText>
             </w:r>
             <w:r>
               <w:rPr>
@@ -522,14 +518,11 @@
             <w:pStyle w:val="TJ2"/>
             <w:rPr>
               <w:rFonts w:asciiTheme="minorHAnsi" w:eastAsiaTheme="minorEastAsia" w:hAnsiTheme="minorHAnsi" w:cstheme="minorBidi"/>
-              <w:kern w:val="2"/>
-              <w:sz w:val="24"/>
-              <w:szCs w:val="24"/>
+              <w:sz w:val="22"/>
               <w:lang w:eastAsia="hu-HU"/>
-              <w14:ligatures w14:val="standardContextual"/>
             </w:rPr>
           </w:pPr>
-          <w:hyperlink w:anchor="_Toc213788313" w:history="1">
+          <w:hyperlink w:anchor="_Toc214349518" w:history="1">
             <w:r>
               <w:rPr>
                 <w:rStyle w:val="Hiperhivatkozs"/>
@@ -552,7 +545,7 @@
               <w:rPr>
                 <w:webHidden/>
               </w:rPr>
-              <w:instrText xml:space="preserve"> PAGEREF _Toc213788313 \h </w:instrText>
+              <w:instrText xml:space="preserve"> PAGEREF _Toc214349518 \h </w:instrText>
             </w:r>
             <w:r>
               <w:rPr>
@@ -584,14 +577,11 @@
             <w:pStyle w:val="TJ2"/>
             <w:rPr>
               <w:rFonts w:asciiTheme="minorHAnsi" w:eastAsiaTheme="minorEastAsia" w:hAnsiTheme="minorHAnsi" w:cstheme="minorBidi"/>
-              <w:kern w:val="2"/>
-              <w:sz w:val="24"/>
-              <w:szCs w:val="24"/>
+              <w:sz w:val="22"/>
               <w:lang w:eastAsia="hu-HU"/>
-              <w14:ligatures w14:val="standardContextual"/>
             </w:rPr>
           </w:pPr>
-          <w:hyperlink w:anchor="_Toc213788314" w:history="1">
+          <w:hyperlink w:anchor="_Toc214349519" w:history="1">
             <w:r>
               <w:rPr>
                 <w:rStyle w:val="Hiperhivatkozs"/>
@@ -614,7 +604,7 @@
               <w:rPr>
                 <w:webHidden/>
               </w:rPr>
-              <w:instrText xml:space="preserve"> PAGEREF _Toc213788314 \h </w:instrText>
+              <w:instrText xml:space="preserve"> PAGEREF _Toc214349519 \h </w:instrText>
             </w:r>
             <w:r>
               <w:rPr>
@@ -646,14 +636,11 @@
             <w:pStyle w:val="TJ2"/>
             <w:rPr>
               <w:rFonts w:asciiTheme="minorHAnsi" w:eastAsiaTheme="minorEastAsia" w:hAnsiTheme="minorHAnsi" w:cstheme="minorBidi"/>
-              <w:kern w:val="2"/>
-              <w:sz w:val="24"/>
-              <w:szCs w:val="24"/>
+              <w:sz w:val="22"/>
               <w:lang w:eastAsia="hu-HU"/>
-              <w14:ligatures w14:val="standardContextual"/>
             </w:rPr>
           </w:pPr>
-          <w:hyperlink w:anchor="_Toc213788315" w:history="1">
+          <w:hyperlink w:anchor="_Toc214349520" w:history="1">
             <w:r>
               <w:rPr>
                 <w:rStyle w:val="Hiperhivatkozs"/>
@@ -676,7 +663,7 @@
               <w:rPr>
                 <w:webHidden/>
               </w:rPr>
-              <w:instrText xml:space="preserve"> PAGEREF _Toc213788315 \h </w:instrText>
+              <w:instrText xml:space="preserve"> PAGEREF _Toc214349520 \h </w:instrText>
             </w:r>
             <w:r>
               <w:rPr>
@@ -708,14 +695,11 @@
             <w:pStyle w:val="TJ2"/>
             <w:rPr>
               <w:rFonts w:asciiTheme="minorHAnsi" w:eastAsiaTheme="minorEastAsia" w:hAnsiTheme="minorHAnsi" w:cstheme="minorBidi"/>
-              <w:kern w:val="2"/>
-              <w:sz w:val="24"/>
-              <w:szCs w:val="24"/>
+              <w:sz w:val="22"/>
               <w:lang w:eastAsia="hu-HU"/>
-              <w14:ligatures w14:val="standardContextual"/>
             </w:rPr>
           </w:pPr>
-          <w:hyperlink w:anchor="_Toc213788316" w:history="1">
+          <w:hyperlink w:anchor="_Toc214349521" w:history="1">
             <w:r>
               <w:rPr>
                 <w:rStyle w:val="Hiperhivatkozs"/>
@@ -738,7 +722,7 @@
               <w:rPr>
                 <w:webHidden/>
               </w:rPr>
-              <w:instrText xml:space="preserve"> PAGEREF _Toc213788316 \h </w:instrText>
+              <w:instrText xml:space="preserve"> PAGEREF _Toc214349521 \h </w:instrText>
             </w:r>
             <w:r>
               <w:rPr>
@@ -770,14 +754,11 @@
             <w:pStyle w:val="TJ2"/>
             <w:rPr>
               <w:rFonts w:asciiTheme="minorHAnsi" w:eastAsiaTheme="minorEastAsia" w:hAnsiTheme="minorHAnsi" w:cstheme="minorBidi"/>
-              <w:kern w:val="2"/>
-              <w:sz w:val="24"/>
-              <w:szCs w:val="24"/>
+              <w:sz w:val="22"/>
               <w:lang w:eastAsia="hu-HU"/>
-              <w14:ligatures w14:val="standardContextual"/>
             </w:rPr>
           </w:pPr>
-          <w:hyperlink w:anchor="_Toc213788317" w:history="1">
+          <w:hyperlink w:anchor="_Toc214349522" w:history="1">
             <w:r>
               <w:rPr>
                 <w:rStyle w:val="Hiperhivatkozs"/>
@@ -800,7 +781,7 @@
               <w:rPr>
                 <w:webHidden/>
               </w:rPr>
-              <w:instrText xml:space="preserve"> PAGEREF _Toc213788317 \h </w:instrText>
+              <w:instrText xml:space="preserve"> PAGEREF _Toc214349522 \h </w:instrText>
             </w:r>
             <w:r>
               <w:rPr>
@@ -832,14 +813,11 @@
             <w:pStyle w:val="TJ2"/>
             <w:rPr>
               <w:rFonts w:asciiTheme="minorHAnsi" w:eastAsiaTheme="minorEastAsia" w:hAnsiTheme="minorHAnsi" w:cstheme="minorBidi"/>
-              <w:kern w:val="2"/>
-              <w:sz w:val="24"/>
-              <w:szCs w:val="24"/>
+              <w:sz w:val="22"/>
               <w:lang w:eastAsia="hu-HU"/>
-              <w14:ligatures w14:val="standardContextual"/>
             </w:rPr>
           </w:pPr>
-          <w:hyperlink w:anchor="_Toc213788318" w:history="1">
+          <w:hyperlink w:anchor="_Toc214349523" w:history="1">
             <w:r>
               <w:rPr>
                 <w:rStyle w:val="Hiperhivatkozs"/>
@@ -862,7 +840,7 @@
               <w:rPr>
                 <w:webHidden/>
               </w:rPr>
-              <w:instrText xml:space="preserve"> PAGEREF _Toc213788318 \h </w:instrText>
+              <w:instrText xml:space="preserve"> PAGEREF _Toc214349523 \h </w:instrText>
             </w:r>
             <w:r>
               <w:rPr>
@@ -894,14 +872,11 @@
             <w:pStyle w:val="TJ2"/>
             <w:rPr>
               <w:rFonts w:asciiTheme="minorHAnsi" w:eastAsiaTheme="minorEastAsia" w:hAnsiTheme="minorHAnsi" w:cstheme="minorBidi"/>
-              <w:kern w:val="2"/>
-              <w:sz w:val="24"/>
-              <w:szCs w:val="24"/>
+              <w:sz w:val="22"/>
               <w:lang w:eastAsia="hu-HU"/>
-              <w14:ligatures w14:val="standardContextual"/>
             </w:rPr>
           </w:pPr>
-          <w:hyperlink w:anchor="_Toc213788319" w:history="1">
+          <w:hyperlink w:anchor="_Toc214349524" w:history="1">
             <w:r>
               <w:rPr>
                 <w:rStyle w:val="Hiperhivatkozs"/>
@@ -924,7 +899,7 @@
               <w:rPr>
                 <w:webHidden/>
               </w:rPr>
-              <w:instrText xml:space="preserve"> PAGEREF _Toc213788319 \h </w:instrText>
+              <w:instrText xml:space="preserve"> PAGEREF _Toc214349524 \h </w:instrText>
             </w:r>
             <w:r>
               <w:rPr>
@@ -956,14 +931,11 @@
             <w:pStyle w:val="TJ2"/>
             <w:rPr>
               <w:rFonts w:asciiTheme="minorHAnsi" w:eastAsiaTheme="minorEastAsia" w:hAnsiTheme="minorHAnsi" w:cstheme="minorBidi"/>
-              <w:kern w:val="2"/>
-              <w:sz w:val="24"/>
-              <w:szCs w:val="24"/>
+              <w:sz w:val="22"/>
               <w:lang w:eastAsia="hu-HU"/>
-              <w14:ligatures w14:val="standardContextual"/>
             </w:rPr>
           </w:pPr>
-          <w:hyperlink w:anchor="_Toc213788320" w:history="1">
+          <w:hyperlink w:anchor="_Toc214349525" w:history="1">
             <w:r>
               <w:rPr>
                 <w:rStyle w:val="Hiperhivatkozs"/>
@@ -986,7 +958,7 @@
               <w:rPr>
                 <w:webHidden/>
               </w:rPr>
-              <w:instrText xml:space="preserve"> PAGEREF _Toc213788320 \h </w:instrText>
+              <w:instrText xml:space="preserve"> PAGEREF _Toc214349525 \h </w:instrText>
             </w:r>
             <w:r>
               <w:rPr>
@@ -1018,14 +990,11 @@
             <w:pStyle w:val="TJ2"/>
             <w:rPr>
               <w:rFonts w:asciiTheme="minorHAnsi" w:eastAsiaTheme="minorEastAsia" w:hAnsiTheme="minorHAnsi" w:cstheme="minorBidi"/>
-              <w:kern w:val="2"/>
-              <w:sz w:val="24"/>
-              <w:szCs w:val="24"/>
+              <w:sz w:val="22"/>
               <w:lang w:eastAsia="hu-HU"/>
-              <w14:ligatures w14:val="standardContextual"/>
             </w:rPr>
           </w:pPr>
-          <w:hyperlink w:anchor="_Toc213788321" w:history="1">
+          <w:hyperlink w:anchor="_Toc214349526" w:history="1">
             <w:r>
               <w:rPr>
                 <w:rStyle w:val="Hiperhivatkozs"/>
@@ -1048,7 +1017,66 @@
               <w:rPr>
                 <w:webHidden/>
               </w:rPr>
-              <w:instrText xml:space="preserve"> PAGEREF _Toc213788321 \h </w:instrText>
+              <w:instrText xml:space="preserve"> PAGEREF _Toc214349526 \h </w:instrText>
+            </w:r>
+            <w:r>
+              <w:rPr>
+                <w:webHidden/>
+              </w:rPr>
+            </w:r>
+            <w:r>
+              <w:rPr>
+                <w:webHidden/>
+              </w:rPr>
+              <w:fldChar w:fldCharType="separate"/>
+            </w:r>
+            <w:r>
+              <w:rPr>
+                <w:webHidden/>
+              </w:rPr>
+              <w:t>7</w:t>
+            </w:r>
+            <w:r>
+              <w:rPr>
+                <w:webHidden/>
+              </w:rPr>
+              <w:fldChar w:fldCharType="end"/>
+            </w:r>
+          </w:hyperlink>
+        </w:p>
+        <w:p>
+          <w:pPr>
+            <w:pStyle w:val="TJ2"/>
+            <w:rPr>
+              <w:rFonts w:asciiTheme="minorHAnsi" w:eastAsiaTheme="minorEastAsia" w:hAnsiTheme="minorHAnsi" w:cstheme="minorBidi"/>
+              <w:sz w:val="22"/>
+              <w:lang w:eastAsia="hu-HU"/>
+            </w:rPr>
+          </w:pPr>
+          <w:hyperlink w:anchor="_Toc214349527" w:history="1">
+            <w:r>
+              <w:rPr>
+                <w:rStyle w:val="Hiperhivatkozs"/>
+              </w:rPr>
+              <w:t>2.10 Kempinghez tartozó címkék (camping_tag)</w:t>
+            </w:r>
+            <w:r>
+              <w:rPr>
+                <w:webHidden/>
+              </w:rPr>
+              <w:tab/>
+            </w:r>
+            <w:r>
+              <w:rPr>
+                <w:webHidden/>
+              </w:rPr>
+              <w:fldChar w:fldCharType="begin"/>
+            </w:r>
+            <w:r>
+              <w:rPr>
+                <w:webHidden/>
+              </w:rPr>
+              <w:instrText xml:space="preserve"> PAGEREF _Toc214349527 \h </w:instrText>
             </w:r>
             <w:r>
               <w:rPr>
@@ -1093,8 +1121,8 @@
           <w:tab w:val="left" w:pos="8778"/>
         </w:tabs>
       </w:pPr>
-      <w:bookmarkStart w:id="2" w:name="_Toc213788311"/>
-      <w:bookmarkStart w:id="3" w:name="Bevezetés"/>
+      <w:bookmarkStart w:id="2" w:name="Bevezetés"/>
+      <w:bookmarkStart w:id="3" w:name="_Toc214349516"/>
       <w:bookmarkEnd w:id="1"/>
       <w:r>
         <w:lastRenderedPageBreak/>
@@ -1109,9 +1137,9 @@
         </w:rPr>
         <w:t>ER Diagram</w:t>
       </w:r>
-      <w:bookmarkEnd w:id="2"/>
-    </w:p>
-    <w:bookmarkEnd w:id="3"/>
+      <w:bookmarkEnd w:id="3"/>
+    </w:p>
+    <w:bookmarkEnd w:id="2"/>
     <w:p>
       <w:pPr>
         <w:jc w:val="both"/>
@@ -1121,10 +1149,10 @@
           <w:noProof/>
         </w:rPr>
         <w:drawing>
-          <wp:inline distT="0" distB="0" distL="0" distR="0" wp14:anchorId="06156120" wp14:editId="6E859509">
-            <wp:extent cx="6640195" cy="5105400"/>
-            <wp:effectExtent l="0" t="0" r="8255" b="0"/>
-            <wp:docPr id="443773040" name="Kép 1"/>
+          <wp:inline distT="0" distB="0" distL="0" distR="0" wp14:anchorId="1F326162" wp14:editId="78919E5C">
+            <wp:extent cx="6599555" cy="5987415"/>
+            <wp:effectExtent l="0" t="0" r="0" b="0"/>
+            <wp:docPr id="2" name="Kép 2"/>
             <wp:cNvGraphicFramePr>
               <a:graphicFrameLocks xmlns:a="http://schemas.openxmlformats.org/drawingml/2006/main" noChangeAspect="1"/>
             </wp:cNvGraphicFramePr>
@@ -1153,7 +1181,7 @@
                   <pic:spPr bwMode="auto">
                     <a:xfrm>
                       <a:off x="0" y="0"/>
-                      <a:ext cx="6640195" cy="5105400"/>
+                      <a:ext cx="6599555" cy="5987415"/>
                     </a:xfrm>
                     <a:prstGeom prst="rect">
                       <a:avLst/>
@@ -1174,7 +1202,7 @@
       <w:pPr>
         <w:pStyle w:val="Cmsor1"/>
       </w:pPr>
-      <w:bookmarkStart w:id="4" w:name="_Toc213788312"/>
+      <w:bookmarkStart w:id="4" w:name="_Toc214349517"/>
       <w:r>
         <w:lastRenderedPageBreak/>
         <w:t>2 Adatbázis felépítése</w:t>
@@ -1185,7 +1213,7 @@
       <w:pPr>
         <w:pStyle w:val="Cmsor2"/>
       </w:pPr>
-      <w:bookmarkStart w:id="5" w:name="_Toc213788313"/>
+      <w:bookmarkStart w:id="5" w:name="_Toc214349518"/>
       <w:r>
         <w:t>2.1 Felhasználó adatai (user)</w:t>
       </w:r>
@@ -1236,23 +1264,15 @@
           <w:sz w:val="28"/>
           <w:szCs w:val="28"/>
         </w:rPr>
-        <w:t xml:space="preserve">Azonosító, ellenőrzésre </w:t>
-      </w:r>
-      <w:commentRangeStart w:id="6"/>
-      <w:r>
-        <w:rPr>
-          <w:rFonts w:ascii="Times New Roman" w:hAnsi="Times New Roman" w:cs="Times New Roman"/>
-          <w:sz w:val="28"/>
-          <w:szCs w:val="28"/>
-        </w:rPr>
-        <w:t>szolgál</w:t>
-      </w:r>
-      <w:commentRangeEnd w:id="6"/>
-      <w:r>
-        <w:rPr>
-          <w:rStyle w:val="Jegyzethivatkozs"/>
-        </w:rPr>
-        <w:commentReference w:id="6"/>
+        <w:t>Azonosító, ellenőrzésre szolgál</w:t>
+      </w:r>
+      <w:r>
+        <w:rPr>
+          <w:rFonts w:ascii="Times New Roman" w:hAnsi="Times New Roman" w:cs="Times New Roman"/>
+          <w:sz w:val="28"/>
+          <w:szCs w:val="28"/>
+        </w:rPr>
+        <w:t>.</w:t>
       </w:r>
     </w:p>
     <w:p>
@@ -1310,23 +1330,15 @@
           <w:sz w:val="28"/>
           <w:szCs w:val="28"/>
         </w:rPr>
-        <w:t>E-</w:t>
-      </w:r>
-      <w:commentRangeStart w:id="7"/>
-      <w:r>
-        <w:rPr>
-          <w:rFonts w:ascii="Times New Roman" w:hAnsi="Times New Roman" w:cs="Times New Roman"/>
-          <w:sz w:val="28"/>
-          <w:szCs w:val="28"/>
-        </w:rPr>
-        <w:t>mail</w:t>
-      </w:r>
-      <w:commentRangeEnd w:id="7"/>
-      <w:r>
-        <w:rPr>
-          <w:rStyle w:val="Jegyzethivatkozs"/>
-        </w:rPr>
-        <w:commentReference w:id="7"/>
+        <w:t>A felhasználó e-mail-címe</w:t>
+      </w:r>
+      <w:r>
+        <w:rPr>
+          <w:rFonts w:ascii="Times New Roman" w:hAnsi="Times New Roman" w:cs="Times New Roman"/>
+          <w:sz w:val="28"/>
+          <w:szCs w:val="28"/>
+        </w:rPr>
+        <w:t>.</w:t>
       </w:r>
     </w:p>
     <w:p>
@@ -1358,6 +1370,14 @@
         </w:rPr>
         <w:t>Jelszó, titkosított (Hash)</w:t>
       </w:r>
+      <w:r>
+        <w:rPr>
+          <w:rFonts w:ascii="Times New Roman" w:hAnsi="Times New Roman" w:cs="Times New Roman"/>
+          <w:sz w:val="28"/>
+          <w:szCs w:val="28"/>
+        </w:rPr>
+        <w:t>.</w:t>
+      </w:r>
     </w:p>
     <w:p>
       <w:pPr>
@@ -1372,7 +1392,6 @@
           <w:szCs w:val="28"/>
         </w:rPr>
       </w:pPr>
-      <w:commentRangeStart w:id="8"/>
       <w:proofErr w:type="spellStart"/>
       <w:r>
         <w:rPr>
@@ -1382,16 +1401,9 @@
         </w:rPr>
         <w:t>role</w:t>
       </w:r>
-      <w:commentRangeEnd w:id="8"/>
       <w:proofErr w:type="spellEnd"/>
       <w:r>
         <w:rPr>
-          <w:rStyle w:val="Jegyzethivatkozs"/>
-        </w:rPr>
-        <w:commentReference w:id="8"/>
-      </w:r>
-      <w:r>
-        <w:rPr>
           <w:rFonts w:ascii="Courier New" w:hAnsi="Courier New" w:cs="Courier New"/>
           <w:sz w:val="28"/>
           <w:szCs w:val="28"/>
@@ -1416,7 +1428,7 @@
         </w:rPr>
         <w:t xml:space="preserve"> </w:t>
       </w:r>
-      <w:bookmarkStart w:id="9" w:name="_Hlk213845383"/>
+      <w:bookmarkStart w:id="6" w:name="_Hlk213845383"/>
       <w:r>
         <w:rPr>
           <w:rFonts w:ascii="Times New Roman" w:hAnsi="Times New Roman" w:cs="Times New Roman"/>
@@ -1425,7 +1437,7 @@
         </w:rPr>
         <w:t xml:space="preserve">A felhasználó </w:t>
       </w:r>
-      <w:bookmarkEnd w:id="9"/>
+      <w:bookmarkEnd w:id="6"/>
       <w:r>
         <w:rPr>
           <w:rFonts w:ascii="Times New Roman" w:hAnsi="Times New Roman" w:cs="Times New Roman"/>
@@ -1449,6 +1461,14 @@
           <w:szCs w:val="28"/>
         </w:rPr>
         <w:t>)</w:t>
+      </w:r>
+      <w:r>
+        <w:rPr>
+          <w:rFonts w:ascii="Times New Roman" w:hAnsi="Times New Roman" w:cs="Times New Roman"/>
+          <w:sz w:val="28"/>
+          <w:szCs w:val="28"/>
+        </w:rPr>
+        <w:t>.</w:t>
       </w:r>
     </w:p>
     <w:p>
@@ -1520,13 +1540,23 @@
           <w:szCs w:val="28"/>
         </w:rPr>
       </w:pPr>
-      <w:r>
-        <w:rPr>
-          <w:rFonts w:ascii="Courier New" w:hAnsi="Courier New" w:cs="Courier New"/>
-          <w:sz w:val="28"/>
-          <w:szCs w:val="28"/>
-        </w:rPr>
-        <w:t xml:space="preserve">phone_number </w:t>
+      <w:proofErr w:type="spellStart"/>
+      <w:r>
+        <w:rPr>
+          <w:rFonts w:ascii="Courier New" w:hAnsi="Courier New" w:cs="Courier New"/>
+          <w:sz w:val="28"/>
+          <w:szCs w:val="28"/>
+        </w:rPr>
+        <w:t>phone_number</w:t>
+      </w:r>
+      <w:proofErr w:type="spellEnd"/>
+      <w:r>
+        <w:rPr>
+          <w:rFonts w:ascii="Courier New" w:hAnsi="Courier New" w:cs="Courier New"/>
+          <w:sz w:val="28"/>
+          <w:szCs w:val="28"/>
+        </w:rPr>
+        <w:t xml:space="preserve"> </w:t>
       </w:r>
       <w:r>
         <w:rPr>
@@ -1545,6 +1575,54 @@
           <w:szCs w:val="28"/>
         </w:rPr>
         <w:t xml:space="preserve"> Telefonszám</w:t>
+      </w:r>
+      <w:r>
+        <w:rPr>
+          <w:rFonts w:ascii="Times New Roman" w:hAnsi="Times New Roman" w:cs="Times New Roman"/>
+          <w:sz w:val="28"/>
+          <w:szCs w:val="28"/>
+        </w:rPr>
+        <w:t xml:space="preserve"> </w:t>
+      </w:r>
+      <w:r>
+        <w:rPr>
+          <w:rFonts w:ascii="Times New Roman" w:hAnsi="Times New Roman" w:cs="Times New Roman"/>
+          <w:sz w:val="28"/>
+          <w:szCs w:val="28"/>
+        </w:rPr>
+        <w:t>(</w:t>
+      </w:r>
+      <w:r>
+        <w:rPr>
+          <w:rFonts w:ascii="Times New Roman" w:hAnsi="Times New Roman" w:cs="Times New Roman"/>
+          <w:sz w:val="28"/>
+          <w:szCs w:val="28"/>
+        </w:rPr>
+        <w:t>+</w:t>
+      </w:r>
+      <w:r>
+        <w:rPr>
+          <w:rFonts w:ascii="Times New Roman" w:hAnsi="Times New Roman" w:cs="Times New Roman"/>
+          <w:sz w:val="28"/>
+          <w:szCs w:val="28"/>
+        </w:rPr>
+        <w:t>36 30 123 4567</w:t>
+      </w:r>
+      <w:r>
+        <w:rPr>
+          <w:rFonts w:ascii="Times New Roman" w:hAnsi="Times New Roman" w:cs="Times New Roman"/>
+          <w:sz w:val="28"/>
+          <w:szCs w:val="28"/>
+        </w:rPr>
+        <w:t>)</w:t>
+      </w:r>
+      <w:r>
+        <w:rPr>
+          <w:rFonts w:ascii="Times New Roman" w:hAnsi="Times New Roman" w:cs="Times New Roman"/>
+          <w:sz w:val="28"/>
+          <w:szCs w:val="28"/>
+        </w:rPr>
+        <w:t>.</w:t>
       </w:r>
     </w:p>
     <w:p>
@@ -1556,7 +1634,7 @@
           <w:bCs w:val="0"/>
         </w:rPr>
       </w:pPr>
-      <w:bookmarkStart w:id="10" w:name="_Toc213788314"/>
+      <w:bookmarkStart w:id="7" w:name="_Toc214349519"/>
       <w:r>
         <w:t>2</w:t>
       </w:r>
@@ -1585,7 +1663,7 @@
         </w:rPr>
         <w:t>(user_guest)</w:t>
       </w:r>
-      <w:bookmarkEnd w:id="10"/>
+      <w:bookmarkEnd w:id="7"/>
     </w:p>
     <w:p>
       <w:pPr>
@@ -1635,6 +1713,14 @@
         </w:rPr>
         <w:t>Azonosító, ellenőrzésre szolgál</w:t>
       </w:r>
+      <w:r>
+        <w:rPr>
+          <w:rFonts w:ascii="Times New Roman" w:hAnsi="Times New Roman" w:cs="Times New Roman"/>
+          <w:sz w:val="28"/>
+          <w:szCs w:val="28"/>
+        </w:rPr>
+        <w:t>.</w:t>
+      </w:r>
     </w:p>
     <w:p>
       <w:pPr>
@@ -1676,6 +1762,7 @@
         </w:rPr>
         <w:t xml:space="preserve"> A vendéghez tartozó felhasználó azonosítója, kapcsolat a </w:t>
       </w:r>
+      <w:proofErr w:type="spellStart"/>
       <w:r>
         <w:rPr>
           <w:rFonts w:ascii="Times New Roman" w:hAnsi="Times New Roman" w:cs="Times New Roman"/>
@@ -1686,6 +1773,7 @@
         </w:rPr>
         <w:t>user</w:t>
       </w:r>
+      <w:proofErr w:type="spellEnd"/>
       <w:r>
         <w:rPr>
           <w:rFonts w:ascii="Times New Roman" w:hAnsi="Times New Roman" w:cs="Times New Roman"/>
@@ -1693,6 +1781,14 @@
           <w:szCs w:val="28"/>
         </w:rPr>
         <w:t xml:space="preserve"> táblával</w:t>
+      </w:r>
+      <w:r>
+        <w:rPr>
+          <w:rFonts w:ascii="Times New Roman" w:hAnsi="Times New Roman" w:cs="Times New Roman"/>
+          <w:sz w:val="28"/>
+          <w:szCs w:val="28"/>
+        </w:rPr>
+        <w:t>.</w:t>
       </w:r>
     </w:p>
     <w:p>
@@ -1709,6 +1805,7 @@
           <w:szCs w:val="28"/>
         </w:rPr>
       </w:pPr>
+      <w:proofErr w:type="spellStart"/>
       <w:r>
         <w:rPr>
           <w:rFonts w:ascii="Courier New" w:hAnsi="Courier New" w:cs="Courier New"/>
@@ -1723,7 +1820,16 @@
           <w:sz w:val="28"/>
           <w:szCs w:val="28"/>
         </w:rPr>
-        <w:t xml:space="preserve">name </w:t>
+        <w:t>name</w:t>
+      </w:r>
+      <w:proofErr w:type="spellEnd"/>
+      <w:r>
+        <w:rPr>
+          <w:rFonts w:ascii="Courier New" w:hAnsi="Courier New" w:cs="Courier New"/>
+          <w:sz w:val="28"/>
+          <w:szCs w:val="28"/>
+        </w:rPr>
+        <w:t xml:space="preserve"> </w:t>
       </w:r>
       <w:r>
         <w:rPr>
@@ -1766,6 +1872,14 @@
           <w:szCs w:val="28"/>
         </w:rPr>
         <w:t xml:space="preserve"> keresztneve</w:t>
+      </w:r>
+      <w:r>
+        <w:rPr>
+          <w:rFonts w:ascii="Times New Roman" w:hAnsi="Times New Roman" w:cs="Times New Roman"/>
+          <w:sz w:val="28"/>
+          <w:szCs w:val="28"/>
+        </w:rPr>
+        <w:t>.</w:t>
       </w:r>
     </w:p>
     <w:p>
@@ -1782,6 +1896,7 @@
           <w:szCs w:val="28"/>
         </w:rPr>
       </w:pPr>
+      <w:proofErr w:type="spellStart"/>
       <w:r>
         <w:rPr>
           <w:rFonts w:ascii="Courier New" w:hAnsi="Courier New" w:cs="Courier New"/>
@@ -1798,6 +1913,7 @@
         </w:rPr>
         <w:t>name</w:t>
       </w:r>
+      <w:proofErr w:type="spellEnd"/>
       <w:r>
         <w:rPr>
           <w:rFonts w:ascii="Courier New" w:hAnsi="Courier New" w:cs="Courier New"/>
@@ -1847,6 +1963,14 @@
           <w:szCs w:val="28"/>
         </w:rPr>
         <w:t xml:space="preserve"> családneve</w:t>
+      </w:r>
+      <w:r>
+        <w:rPr>
+          <w:rFonts w:ascii="Times New Roman" w:hAnsi="Times New Roman" w:cs="Times New Roman"/>
+          <w:sz w:val="28"/>
+          <w:szCs w:val="28"/>
+        </w:rPr>
+        <w:t>.</w:t>
       </w:r>
     </w:p>
     <w:p>
@@ -1897,6 +2021,14 @@
         </w:rPr>
         <w:t>A vendég születési dátuma</w:t>
       </w:r>
+      <w:r>
+        <w:rPr>
+          <w:rFonts w:ascii="Times New Roman" w:hAnsi="Times New Roman" w:cs="Times New Roman"/>
+          <w:sz w:val="28"/>
+          <w:szCs w:val="28"/>
+        </w:rPr>
+        <w:t>.</w:t>
+      </w:r>
     </w:p>
     <w:p>
       <w:pPr>
@@ -1948,6 +2080,14 @@
         </w:rPr>
         <w:t>A vendég születési helye</w:t>
       </w:r>
+      <w:r>
+        <w:rPr>
+          <w:rFonts w:ascii="Times New Roman" w:hAnsi="Times New Roman" w:cs="Times New Roman"/>
+          <w:sz w:val="28"/>
+          <w:szCs w:val="28"/>
+        </w:rPr>
+        <w:t>.</w:t>
+      </w:r>
     </w:p>
     <w:p>
       <w:pPr>
@@ -1995,6 +2135,14 @@
         </w:rPr>
         <w:t>A személy neme</w:t>
       </w:r>
+      <w:r>
+        <w:rPr>
+          <w:rFonts w:ascii="Times New Roman" w:hAnsi="Times New Roman" w:cs="Times New Roman"/>
+          <w:sz w:val="28"/>
+          <w:szCs w:val="28"/>
+        </w:rPr>
+        <w:t>.</w:t>
+      </w:r>
     </w:p>
     <w:p>
       <w:pPr>
@@ -2036,6 +2184,14 @@
         </w:rPr>
         <w:t xml:space="preserve"> A vendég állampolgársága</w:t>
       </w:r>
+      <w:r>
+        <w:rPr>
+          <w:rFonts w:ascii="Times New Roman" w:hAnsi="Times New Roman" w:cs="Times New Roman"/>
+          <w:sz w:val="28"/>
+          <w:szCs w:val="28"/>
+        </w:rPr>
+        <w:t>.</w:t>
+      </w:r>
     </w:p>
     <w:p>
       <w:pPr>
@@ -2079,6 +2235,14 @@
       </w:r>
       <w:r>
         <w:rPr>
+          <w:rFonts w:ascii="Times New Roman" w:hAnsi="Times New Roman" w:cs="Times New Roman"/>
+          <w:sz w:val="28"/>
+          <w:szCs w:val="28"/>
+        </w:rPr>
+        <w:t>.</w:t>
+      </w:r>
+      <w:r>
+        <w:rPr>
           <w:rFonts w:ascii="Courier New" w:hAnsi="Courier New" w:cs="Courier New"/>
           <w:sz w:val="28"/>
           <w:szCs w:val="28"/>
@@ -2145,6 +2309,17 @@
         </w:rPr>
         <w:t>azonosítószáma</w:t>
       </w:r>
+      <w:r>
+        <w:rPr>
+          <w:rStyle w:val="Kiemels2"/>
+          <w:rFonts w:ascii="Times New Roman" w:hAnsi="Times New Roman" w:cs="Times New Roman"/>
+          <w:b w:val="0"/>
+          <w:bCs w:val="0"/>
+          <w:sz w:val="28"/>
+          <w:szCs w:val="28"/>
+        </w:rPr>
+        <w:t>.</w:t>
+      </w:r>
     </w:p>
     <w:p>
       <w:pPr>
@@ -2196,6 +2371,17 @@
           <w:szCs w:val="28"/>
         </w:rPr>
         <w:t>száma</w:t>
+      </w:r>
+      <w:r>
+        <w:rPr>
+          <w:rStyle w:val="Kiemels2"/>
+          <w:rFonts w:ascii="Times New Roman" w:hAnsi="Times New Roman" w:cs="Times New Roman"/>
+          <w:b w:val="0"/>
+          <w:bCs w:val="0"/>
+          <w:sz w:val="28"/>
+          <w:szCs w:val="28"/>
+        </w:rPr>
+        <w:t>.</w:t>
       </w:r>
     </w:p>
     <w:p>
@@ -2258,6 +2444,14 @@
         </w:rPr>
         <w:t>, ha szükséges (nem EU-s állampolgároknál)</w:t>
       </w:r>
+      <w:r>
+        <w:rPr>
+          <w:rFonts w:ascii="Times New Roman" w:hAnsi="Times New Roman" w:cs="Times New Roman"/>
+          <w:sz w:val="28"/>
+          <w:szCs w:val="28"/>
+        </w:rPr>
+        <w:t>.</w:t>
+      </w:r>
     </w:p>
     <w:p>
       <w:pPr>
@@ -2317,6 +2511,14 @@
           <w:szCs w:val="28"/>
         </w:rPr>
         <w:t>, ha a vendég huzamosabb ideig tartózkodik az országban</w:t>
+      </w:r>
+      <w:r>
+        <w:rPr>
+          <w:rFonts w:ascii="Times New Roman" w:hAnsi="Times New Roman" w:cs="Times New Roman"/>
+          <w:sz w:val="28"/>
+          <w:szCs w:val="28"/>
+        </w:rPr>
+        <w:t>.</w:t>
       </w:r>
     </w:p>
     <w:p>
@@ -2379,6 +2581,14 @@
         </w:rPr>
         <w:t xml:space="preserve"> az országba. Külföldi vendégek esetén</w:t>
       </w:r>
+      <w:r>
+        <w:rPr>
+          <w:rFonts w:ascii="Times New Roman" w:hAnsi="Times New Roman" w:cs="Times New Roman"/>
+          <w:sz w:val="28"/>
+          <w:szCs w:val="28"/>
+        </w:rPr>
+        <w:t>.</w:t>
+      </w:r>
     </w:p>
     <w:p>
       <w:pPr>
@@ -2432,17 +2642,28 @@
         </w:rPr>
         <w:t>belépés helye</w:t>
       </w:r>
+      <w:r>
+        <w:rPr>
+          <w:rStyle w:val="Kiemels2"/>
+          <w:rFonts w:ascii="Times New Roman" w:hAnsi="Times New Roman" w:cs="Times New Roman"/>
+          <w:b w:val="0"/>
+          <w:bCs w:val="0"/>
+          <w:sz w:val="28"/>
+          <w:szCs w:val="28"/>
+        </w:rPr>
+        <w:t>.</w:t>
+      </w:r>
     </w:p>
     <w:p>
       <w:pPr>
         <w:pStyle w:val="Cmsor2"/>
       </w:pPr>
-      <w:bookmarkStart w:id="11" w:name="_Toc213788315"/>
+      <w:bookmarkStart w:id="8" w:name="_Toc214349520"/>
       <w:r>
         <w:lastRenderedPageBreak/>
         <w:t>2.3 Kempingek adatai (camping)</w:t>
       </w:r>
-      <w:bookmarkEnd w:id="11"/>
+      <w:bookmarkEnd w:id="8"/>
     </w:p>
     <w:p>
       <w:pPr>
@@ -2491,6 +2712,14 @@
         </w:rPr>
         <w:t xml:space="preserve"> Azonosító, ellenőrzésre szolgál</w:t>
       </w:r>
+      <w:r>
+        <w:rPr>
+          <w:rFonts w:ascii="Times New Roman" w:hAnsi="Times New Roman" w:cs="Times New Roman"/>
+          <w:sz w:val="28"/>
+          <w:szCs w:val="28"/>
+        </w:rPr>
+        <w:t>.</w:t>
+      </w:r>
     </w:p>
     <w:p>
       <w:pPr>
@@ -2558,6 +2787,14 @@
         </w:rPr>
         <w:t>, aki a kemping tulajdonosa</w:t>
       </w:r>
+      <w:r>
+        <w:rPr>
+          <w:rFonts w:ascii="Times New Roman" w:hAnsi="Times New Roman" w:cs="Times New Roman"/>
+          <w:sz w:val="28"/>
+          <w:szCs w:val="28"/>
+        </w:rPr>
+        <w:t>.</w:t>
+      </w:r>
     </w:p>
     <w:p>
       <w:pPr>
@@ -2616,6 +2853,17 @@
           <w:szCs w:val="28"/>
         </w:rPr>
         <w:t>neve</w:t>
+      </w:r>
+      <w:r>
+        <w:rPr>
+          <w:rStyle w:val="Kiemels2"/>
+          <w:rFonts w:ascii="Times New Roman" w:hAnsi="Times New Roman" w:cs="Times New Roman"/>
+          <w:b w:val="0"/>
+          <w:bCs w:val="0"/>
+          <w:sz w:val="28"/>
+          <w:szCs w:val="28"/>
+        </w:rPr>
+        <w:t>.</w:t>
       </w:r>
     </w:p>
     <w:p>
@@ -2685,6 +2933,14 @@
         </w:rPr>
         <w:t>keresztneve</w:t>
       </w:r>
+      <w:r>
+        <w:rPr>
+          <w:rFonts w:ascii="Times New Roman" w:hAnsi="Times New Roman" w:cs="Times New Roman"/>
+          <w:sz w:val="28"/>
+          <w:szCs w:val="28"/>
+        </w:rPr>
+        <w:t>.</w:t>
+      </w:r>
     </w:p>
     <w:p>
       <w:pPr>
@@ -2757,6 +3013,14 @@
         </w:rPr>
         <w:t>családneve</w:t>
       </w:r>
+      <w:r>
+        <w:rPr>
+          <w:rFonts w:ascii="Times New Roman" w:hAnsi="Times New Roman" w:cs="Times New Roman"/>
+          <w:sz w:val="28"/>
+          <w:szCs w:val="28"/>
+        </w:rPr>
+        <w:t>.</w:t>
+      </w:r>
     </w:p>
     <w:p>
       <w:pPr>
@@ -2862,6 +3126,14 @@
         </w:rPr>
         <w:t xml:space="preserve"> a kemping</w:t>
       </w:r>
+      <w:r>
+        <w:rPr>
+          <w:rFonts w:ascii="Times New Roman" w:hAnsi="Times New Roman" w:cs="Times New Roman"/>
+          <w:sz w:val="28"/>
+          <w:szCs w:val="28"/>
+        </w:rPr>
+        <w:t>.</w:t>
+      </w:r>
     </w:p>
     <w:p>
       <w:pPr>
@@ -2929,6 +3201,14 @@
         </w:rPr>
         <w:t xml:space="preserve"> a kempingről</w:t>
       </w:r>
+      <w:r>
+        <w:rPr>
+          <w:rFonts w:ascii="Times New Roman" w:hAnsi="Times New Roman" w:cs="Times New Roman"/>
+          <w:sz w:val="28"/>
+          <w:szCs w:val="28"/>
+        </w:rPr>
+        <w:t>.</w:t>
+      </w:r>
     </w:p>
     <w:p>
       <w:pPr>
@@ -2996,6 +3276,17 @@
         </w:rPr>
         <w:t>vállalkozás neve</w:t>
       </w:r>
+      <w:r>
+        <w:rPr>
+          <w:rStyle w:val="Kiemels2"/>
+          <w:rFonts w:ascii="Times New Roman" w:hAnsi="Times New Roman" w:cs="Times New Roman"/>
+          <w:b w:val="0"/>
+          <w:bCs w:val="0"/>
+          <w:sz w:val="28"/>
+          <w:szCs w:val="28"/>
+        </w:rPr>
+        <w:t>.</w:t>
+      </w:r>
     </w:p>
     <w:p>
       <w:pPr>
@@ -3044,6 +3335,14 @@
         </w:rPr>
         <w:t xml:space="preserve"> Az üzemeltető adószáma, számlázáshoz</w:t>
       </w:r>
+      <w:r>
+        <w:rPr>
+          <w:rFonts w:ascii="Times New Roman" w:hAnsi="Times New Roman" w:cs="Times New Roman"/>
+          <w:sz w:val="28"/>
+          <w:szCs w:val="28"/>
+        </w:rPr>
+        <w:t>.</w:t>
+      </w:r>
     </w:p>
     <w:p>
       <w:pPr>
@@ -3092,12 +3391,20 @@
         </w:rPr>
         <w:t xml:space="preserve"> A kemping számlázási címe, amely eltérhet a tényleges helyszíntől</w:t>
       </w:r>
+      <w:r>
+        <w:rPr>
+          <w:rFonts w:ascii="Times New Roman" w:hAnsi="Times New Roman" w:cs="Times New Roman"/>
+          <w:sz w:val="28"/>
+          <w:szCs w:val="28"/>
+        </w:rPr>
+        <w:t>.</w:t>
+      </w:r>
     </w:p>
     <w:p>
       <w:pPr>
         <w:pStyle w:val="Cmsor2"/>
       </w:pPr>
-      <w:bookmarkStart w:id="12" w:name="_Toc213788316"/>
+      <w:bookmarkStart w:id="9" w:name="_Toc214349521"/>
       <w:r>
         <w:t xml:space="preserve">2.4 </w:t>
       </w:r>
@@ -3107,7 +3414,7 @@
       <w:r>
         <w:t xml:space="preserve"> (booking)</w:t>
       </w:r>
-      <w:bookmarkEnd w:id="12"/>
+      <w:bookmarkEnd w:id="9"/>
     </w:p>
     <w:p>
       <w:pPr>
@@ -3166,6 +3473,14 @@
         </w:rPr>
         <w:t>Azonosító, ellenőrzésre szolgál</w:t>
       </w:r>
+      <w:r>
+        <w:rPr>
+          <w:rFonts w:ascii="Times New Roman" w:hAnsi="Times New Roman" w:cs="Times New Roman"/>
+          <w:sz w:val="28"/>
+          <w:szCs w:val="28"/>
+        </w:rPr>
+        <w:t>.</w:t>
+      </w:r>
     </w:p>
     <w:p>
       <w:pPr>
@@ -3214,6 +3529,14 @@
         </w:rPr>
         <w:t>Annak a felhasználónak az azonosítója, aki a foglalást létrehozta</w:t>
       </w:r>
+      <w:r>
+        <w:rPr>
+          <w:rFonts w:ascii="Times New Roman" w:hAnsi="Times New Roman" w:cs="Times New Roman"/>
+          <w:sz w:val="28"/>
+          <w:szCs w:val="28"/>
+        </w:rPr>
+        <w:t>.</w:t>
+      </w:r>
     </w:p>
     <w:p>
       <w:pPr>
@@ -3262,6 +3585,14 @@
         </w:rPr>
         <w:t>Az adott kemping azonosítója, ahol a foglalás történt</w:t>
       </w:r>
+      <w:r>
+        <w:rPr>
+          <w:rFonts w:ascii="Times New Roman" w:hAnsi="Times New Roman" w:cs="Times New Roman"/>
+          <w:sz w:val="28"/>
+          <w:szCs w:val="28"/>
+        </w:rPr>
+        <w:t>.</w:t>
+      </w:r>
     </w:p>
     <w:p>
       <w:pPr>
@@ -3302,6 +3633,14 @@
         </w:rPr>
         <w:t xml:space="preserve"> A lefoglalt konkrét kempinghely azonosítója</w:t>
       </w:r>
+      <w:r>
+        <w:rPr>
+          <w:rFonts w:ascii="Times New Roman" w:hAnsi="Times New Roman" w:cs="Times New Roman"/>
+          <w:sz w:val="28"/>
+          <w:szCs w:val="28"/>
+        </w:rPr>
+        <w:t>.</w:t>
+      </w:r>
     </w:p>
     <w:p>
       <w:pPr>
@@ -3350,6 +3689,14 @@
         </w:rPr>
         <w:t>A vendégek érkezésének dátuma</w:t>
       </w:r>
+      <w:r>
+        <w:rPr>
+          <w:rFonts w:ascii="Times New Roman" w:hAnsi="Times New Roman" w:cs="Times New Roman"/>
+          <w:sz w:val="28"/>
+          <w:szCs w:val="28"/>
+        </w:rPr>
+        <w:t>.</w:t>
+      </w:r>
     </w:p>
     <w:p>
       <w:pPr>
@@ -3398,6 +3745,14 @@
         </w:rPr>
         <w:t>A vendégek távozásának dátuma</w:t>
       </w:r>
+      <w:r>
+        <w:rPr>
+          <w:rFonts w:ascii="Times New Roman" w:hAnsi="Times New Roman" w:cs="Times New Roman"/>
+          <w:sz w:val="28"/>
+          <w:szCs w:val="28"/>
+        </w:rPr>
+        <w:t>.</w:t>
+      </w:r>
     </w:p>
     <w:p>
       <w:pPr>
@@ -3446,6 +3801,14 @@
         </w:rPr>
         <w:t>A foglalás aktuális állapota</w:t>
       </w:r>
+      <w:r>
+        <w:rPr>
+          <w:rFonts w:ascii="Times New Roman" w:hAnsi="Times New Roman" w:cs="Times New Roman"/>
+          <w:sz w:val="28"/>
+          <w:szCs w:val="28"/>
+        </w:rPr>
+        <w:t>.</w:t>
+      </w:r>
     </w:p>
     <w:p>
       <w:pPr>
@@ -3494,13 +3857,21 @@
         </w:rPr>
         <w:t>A foglaláshoz tartozó egyedi QR-kód, amelyet a beléptetéshez használnak</w:t>
       </w:r>
+      <w:r>
+        <w:rPr>
+          <w:rFonts w:ascii="Times New Roman" w:hAnsi="Times New Roman" w:cs="Times New Roman"/>
+          <w:sz w:val="28"/>
+          <w:szCs w:val="28"/>
+        </w:rPr>
+        <w:t>.</w:t>
+      </w:r>
     </w:p>
     <w:p>
       <w:pPr>
         <w:pStyle w:val="Cmsor2"/>
         <w:keepNext/>
       </w:pPr>
-      <w:bookmarkStart w:id="13" w:name="_Toc213788317"/>
+      <w:bookmarkStart w:id="10" w:name="_Toc214349522"/>
       <w:r>
         <w:lastRenderedPageBreak/>
         <w:t xml:space="preserve">2.5 </w:t>
@@ -3517,7 +3888,7 @@
       <w:r>
         <w:t>ing_spot)</w:t>
       </w:r>
-      <w:bookmarkEnd w:id="13"/>
+      <w:bookmarkEnd w:id="10"/>
     </w:p>
     <w:p>
       <w:pPr>
@@ -3559,6 +3930,14 @@
         </w:rPr>
         <w:t xml:space="preserve"> Azonosító, ellenőrzésre szolgál</w:t>
       </w:r>
+      <w:r>
+        <w:rPr>
+          <w:rFonts w:ascii="Times New Roman" w:hAnsi="Times New Roman" w:cs="Times New Roman"/>
+          <w:sz w:val="28"/>
+          <w:szCs w:val="28"/>
+        </w:rPr>
+        <w:t>.</w:t>
+      </w:r>
     </w:p>
     <w:p>
       <w:pPr>
@@ -3611,6 +3990,14 @@
         </w:rPr>
         <w:t>Annak a kempingnek az azonosítója, amelyhez a hely tartozik</w:t>
       </w:r>
+      <w:r>
+        <w:rPr>
+          <w:rFonts w:ascii="Times New Roman" w:hAnsi="Times New Roman" w:cs="Times New Roman"/>
+          <w:sz w:val="28"/>
+          <w:szCs w:val="28"/>
+        </w:rPr>
+        <w:t>.</w:t>
+      </w:r>
     </w:p>
     <w:p>
       <w:pPr>
@@ -3662,6 +4049,14 @@
         </w:rPr>
         <w:t>A kempinghely neve vagy megnevezése, például „Hely 12”</w:t>
       </w:r>
+      <w:r>
+        <w:rPr>
+          <w:rFonts w:ascii="Times New Roman" w:hAnsi="Times New Roman" w:cs="Times New Roman"/>
+          <w:sz w:val="28"/>
+          <w:szCs w:val="28"/>
+        </w:rPr>
+        <w:t>.</w:t>
+      </w:r>
     </w:p>
     <w:p>
       <w:pPr>
@@ -3727,6 +4122,14 @@
         </w:rPr>
         <w:t>, lakókocsihely</w:t>
       </w:r>
+      <w:r>
+        <w:rPr>
+          <w:rFonts w:ascii="Times New Roman" w:hAnsi="Times New Roman" w:cs="Times New Roman"/>
+          <w:sz w:val="28"/>
+          <w:szCs w:val="28"/>
+        </w:rPr>
+        <w:t>.</w:t>
+      </w:r>
     </w:p>
     <w:p>
       <w:pPr>
@@ -3776,6 +4179,14 @@
         </w:rPr>
         <w:t>A hely befogadóképessége, vagyis hány fő vagy hány egység helyezhető el rajta</w:t>
       </w:r>
+      <w:r>
+        <w:rPr>
+          <w:rFonts w:ascii="Times New Roman" w:hAnsi="Times New Roman" w:cs="Times New Roman"/>
+          <w:sz w:val="28"/>
+          <w:szCs w:val="28"/>
+        </w:rPr>
+        <w:t>.</w:t>
+      </w:r>
     </w:p>
     <w:p>
       <w:pPr>
@@ -3825,6 +4236,14 @@
         </w:rPr>
         <w:t>A kempinghely ára egy éjszakára</w:t>
       </w:r>
+      <w:r>
+        <w:rPr>
+          <w:rFonts w:ascii="Times New Roman" w:hAnsi="Times New Roman" w:cs="Times New Roman"/>
+          <w:sz w:val="28"/>
+          <w:szCs w:val="28"/>
+        </w:rPr>
+        <w:t>.</w:t>
+      </w:r>
     </w:p>
     <w:p>
       <w:pPr>
@@ -3874,6 +4293,14 @@
         </w:rPr>
         <w:t>Jelzi, hogy a hely jelenleg foglalható-e</w:t>
       </w:r>
+      <w:r>
+        <w:rPr>
+          <w:rFonts w:ascii="Times New Roman" w:hAnsi="Times New Roman" w:cs="Times New Roman"/>
+          <w:sz w:val="28"/>
+          <w:szCs w:val="28"/>
+        </w:rPr>
+        <w:t>.</w:t>
+      </w:r>
     </w:p>
     <w:p>
       <w:pPr>
@@ -3925,6 +4352,14 @@
         </w:rPr>
         <w:t>Szöveges leírás a kempinghelyről, például méret, felszereltség</w:t>
       </w:r>
+      <w:r>
+        <w:rPr>
+          <w:rFonts w:ascii="Times New Roman" w:hAnsi="Times New Roman" w:cs="Times New Roman"/>
+          <w:sz w:val="28"/>
+          <w:szCs w:val="28"/>
+        </w:rPr>
+        <w:t>.</w:t>
+      </w:r>
     </w:p>
     <w:p>
       <w:pPr>
@@ -3976,6 +4411,14 @@
         </w:rPr>
         <w:t>A rekord utolsó módosításának dátuma</w:t>
       </w:r>
+      <w:r>
+        <w:rPr>
+          <w:rFonts w:ascii="Times New Roman" w:hAnsi="Times New Roman" w:cs="Times New Roman"/>
+          <w:sz w:val="28"/>
+          <w:szCs w:val="28"/>
+        </w:rPr>
+        <w:t>.</w:t>
+      </w:r>
     </w:p>
     <w:p>
       <w:pPr>
@@ -4029,6 +4472,14 @@
         </w:rPr>
         <w:t>A kemping térképén elfoglalt sorpozíció, a grafikus helyfoglalás működéséhez szükséges adat</w:t>
       </w:r>
+      <w:r>
+        <w:rPr>
+          <w:rFonts w:ascii="Times New Roman" w:hAnsi="Times New Roman" w:cs="Times New Roman"/>
+          <w:sz w:val="28"/>
+          <w:szCs w:val="28"/>
+        </w:rPr>
+        <w:t>.</w:t>
+      </w:r>
     </w:p>
     <w:p>
       <w:pPr>
@@ -4144,72 +4595,13 @@
     </w:p>
     <w:p>
       <w:pPr>
-        <w:pStyle w:val="Listaszerbekezds"/>
-        <w:keepNext/>
-        <w:numPr>
-          <w:ilvl w:val="0"/>
-          <w:numId w:val="8"/>
-        </w:numPr>
-        <w:rPr>
-          <w:rFonts w:ascii="Courier New" w:hAnsi="Courier New" w:cs="Courier New"/>
-          <w:sz w:val="28"/>
-          <w:szCs w:val="28"/>
-        </w:rPr>
-      </w:pPr>
-      <w:r>
-        <w:rPr>
-          <w:rFonts w:ascii="Courier New" w:hAnsi="Courier New" w:cs="Courier New"/>
-          <w:sz w:val="28"/>
-          <w:szCs w:val="28"/>
-        </w:rPr>
-        <w:t>tags</w:t>
-      </w:r>
-      <w:r>
-        <w:rPr>
-          <w:rFonts w:ascii="Courier New" w:hAnsi="Courier New" w:cs="Courier New"/>
-          <w:sz w:val="28"/>
-          <w:szCs w:val="28"/>
-        </w:rPr>
-        <w:t xml:space="preserve"> </w:t>
-      </w:r>
-      <w:r>
-        <w:rPr>
-          <w:rFonts w:ascii="Times New Roman" w:hAnsi="Times New Roman" w:cs="Times New Roman"/>
-          <w:b/>
-          <w:bCs/>
-          <w:sz w:val="28"/>
-          <w:szCs w:val="28"/>
-        </w:rPr>
-        <w:t>|</w:t>
-      </w:r>
-      <w:r>
-        <w:rPr>
-          <w:rFonts w:ascii="Times New Roman" w:hAnsi="Times New Roman" w:cs="Times New Roman"/>
-          <w:b/>
-          <w:bCs/>
-          <w:sz w:val="28"/>
-          <w:szCs w:val="28"/>
-        </w:rPr>
-        <w:t xml:space="preserve"> </w:t>
-      </w:r>
-      <w:r>
-        <w:rPr>
-          <w:rFonts w:ascii="Times New Roman" w:hAnsi="Times New Roman" w:cs="Times New Roman"/>
-          <w:sz w:val="28"/>
-          <w:szCs w:val="28"/>
-        </w:rPr>
-        <w:t>Címkék vagy kulcsszavak a kempinghely jellemzésére, például „árnyékos”, „tóparti”, „családbarát”</w:t>
-      </w:r>
-    </w:p>
-    <w:p>
-      <w:pPr>
         <w:pStyle w:val="Cmsor2"/>
       </w:pPr>
-      <w:bookmarkStart w:id="14" w:name="_Toc213788318"/>
+      <w:bookmarkStart w:id="11" w:name="_Toc214349523"/>
       <w:r>
         <w:t>2.6 Elhelyezkedés (location)</w:t>
       </w:r>
-      <w:bookmarkEnd w:id="14"/>
+      <w:bookmarkEnd w:id="11"/>
     </w:p>
     <w:p>
       <w:pPr>
@@ -4455,11 +4847,11 @@
       <w:pPr>
         <w:pStyle w:val="Cmsor2"/>
       </w:pPr>
-      <w:bookmarkStart w:id="15" w:name="_Toc213788319"/>
+      <w:bookmarkStart w:id="12" w:name="_Toc214349524"/>
       <w:r>
         <w:t>2.7 Kemping fotók (camping_photo)</w:t>
       </w:r>
-      <w:bookmarkEnd w:id="15"/>
+      <w:bookmarkEnd w:id="12"/>
     </w:p>
     <w:p>
       <w:pPr>
@@ -4516,6 +4908,14 @@
         </w:rPr>
         <w:t>Egyedi azonosító a kempinghez tartozó fényképhez</w:t>
       </w:r>
+      <w:r>
+        <w:rPr>
+          <w:rFonts w:ascii="Times New Roman" w:hAnsi="Times New Roman" w:cs="Times New Roman"/>
+          <w:sz w:val="28"/>
+          <w:szCs w:val="28"/>
+        </w:rPr>
+        <w:t>.</w:t>
+      </w:r>
     </w:p>
     <w:p>
       <w:pPr>
@@ -4572,6 +4972,14 @@
         </w:rPr>
         <w:t>Annak a kempingnek az azonosítója, amelyhez a fénykép tartozik</w:t>
       </w:r>
+      <w:r>
+        <w:rPr>
+          <w:rFonts w:ascii="Times New Roman" w:hAnsi="Times New Roman" w:cs="Times New Roman"/>
+          <w:sz w:val="28"/>
+          <w:szCs w:val="28"/>
+        </w:rPr>
+        <w:t>.</w:t>
+      </w:r>
     </w:p>
     <w:p>
       <w:pPr>
@@ -4628,6 +5036,14 @@
         </w:rPr>
         <w:t>A fénykép elérési útvonala</w:t>
       </w:r>
+      <w:r>
+        <w:rPr>
+          <w:rFonts w:ascii="Times New Roman" w:hAnsi="Times New Roman" w:cs="Times New Roman"/>
+          <w:sz w:val="28"/>
+          <w:szCs w:val="28"/>
+        </w:rPr>
+        <w:t>.</w:t>
+      </w:r>
     </w:p>
     <w:p>
       <w:pPr>
@@ -4684,6 +5100,14 @@
         </w:rPr>
         <w:t>A fényképhez tartozó rövid leírás</w:t>
       </w:r>
+      <w:r>
+        <w:rPr>
+          <w:rFonts w:ascii="Times New Roman" w:hAnsi="Times New Roman" w:cs="Times New Roman"/>
+          <w:sz w:val="28"/>
+          <w:szCs w:val="28"/>
+        </w:rPr>
+        <w:t>.</w:t>
+      </w:r>
     </w:p>
     <w:p>
       <w:pPr>
@@ -4740,13 +5164,21 @@
         </w:rPr>
         <w:t>A fénykép feltöltésének dátuma</w:t>
       </w:r>
+      <w:r>
+        <w:rPr>
+          <w:rFonts w:ascii="Times New Roman" w:hAnsi="Times New Roman" w:cs="Times New Roman"/>
+          <w:sz w:val="28"/>
+          <w:szCs w:val="28"/>
+        </w:rPr>
+        <w:t>.</w:t>
+      </w:r>
     </w:p>
     <w:p>
       <w:pPr>
         <w:pStyle w:val="Cmsor2"/>
         <w:keepNext/>
       </w:pPr>
-      <w:bookmarkStart w:id="16" w:name="_Toc213788320"/>
+      <w:bookmarkStart w:id="13" w:name="_Toc214349525"/>
       <w:r>
         <w:lastRenderedPageBreak/>
         <w:t xml:space="preserve">2.8 </w:t>
@@ -4763,7 +5195,7 @@
       <w:r>
         <w:t>)</w:t>
       </w:r>
-      <w:bookmarkEnd w:id="16"/>
+      <w:bookmarkEnd w:id="13"/>
     </w:p>
     <w:p>
       <w:pPr>
@@ -4853,6 +5285,14 @@
         </w:rPr>
         <w:t>Annak a kempingnek az azonosítója, amelyhez a kapu tartozik</w:t>
       </w:r>
+      <w:r>
+        <w:rPr>
+          <w:rFonts w:ascii="Times New Roman" w:hAnsi="Times New Roman" w:cs="Times New Roman"/>
+          <w:sz w:val="28"/>
+          <w:szCs w:val="28"/>
+        </w:rPr>
+        <w:t>..</w:t>
+      </w:r>
     </w:p>
     <w:p>
       <w:pPr>
@@ -4908,6 +5348,14 @@
         </w:rPr>
         <w:t xml:space="preserve"> és ideje</w:t>
       </w:r>
+      <w:r>
+        <w:rPr>
+          <w:rFonts w:ascii="Times New Roman" w:hAnsi="Times New Roman" w:cs="Times New Roman"/>
+          <w:sz w:val="28"/>
+          <w:szCs w:val="28"/>
+        </w:rPr>
+        <w:t>.</w:t>
+      </w:r>
     </w:p>
     <w:p>
       <w:pPr>
@@ -4995,7 +5443,15 @@
           <w:sz w:val="28"/>
           <w:szCs w:val="28"/>
         </w:rPr>
-        <w:t xml:space="preserve">A kapu nyitási ideje. Meghatározza, mikortól engedélyezett a belépés </w:t>
+        <w:t>A kapu nyitási ideje. Meghatározza, mikortól engedélyezett a belépés</w:t>
+      </w:r>
+      <w:r>
+        <w:rPr>
+          <w:rFonts w:ascii="Times New Roman" w:hAnsi="Times New Roman" w:cs="Times New Roman"/>
+          <w:sz w:val="28"/>
+          <w:szCs w:val="28"/>
+        </w:rPr>
+        <w:t>.</w:t>
       </w:r>
     </w:p>
     <w:p>
@@ -5039,13 +5495,21 @@
         </w:rPr>
         <w:t>A kapu zárási ideje. Ekkortól a belépés már nem engedélyezett</w:t>
       </w:r>
+      <w:r>
+        <w:rPr>
+          <w:rFonts w:ascii="Times New Roman" w:hAnsi="Times New Roman" w:cs="Times New Roman"/>
+          <w:sz w:val="28"/>
+          <w:szCs w:val="28"/>
+        </w:rPr>
+        <w:t>.</w:t>
+      </w:r>
     </w:p>
     <w:p>
       <w:pPr>
         <w:pStyle w:val="Cmsor2"/>
         <w:keepNext/>
       </w:pPr>
-      <w:bookmarkStart w:id="17" w:name="_Toc213788321"/>
+      <w:bookmarkStart w:id="14" w:name="_Toc214349526"/>
       <w:r>
         <w:t xml:space="preserve">2.9 </w:t>
       </w:r>
@@ -5055,7 +5519,7 @@
       <w:r>
         <w:t xml:space="preserve"> (comment)</w:t>
       </w:r>
-      <w:bookmarkEnd w:id="17"/>
+      <w:bookmarkEnd w:id="14"/>
     </w:p>
     <w:p>
       <w:pPr>
@@ -5099,6 +5563,14 @@
         </w:rPr>
         <w:t>Egyedi azonosító a hozzászóláshoz vagy értékeléshez</w:t>
       </w:r>
+      <w:r>
+        <w:rPr>
+          <w:rFonts w:ascii="Times New Roman" w:hAnsi="Times New Roman" w:cs="Times New Roman"/>
+          <w:sz w:val="28"/>
+          <w:szCs w:val="28"/>
+        </w:rPr>
+        <w:t>.</w:t>
+      </w:r>
     </w:p>
     <w:p>
       <w:pPr>
@@ -5139,6 +5611,14 @@
         </w:rPr>
         <w:t>Annak a kempingnek az azonosítója, amelyhez a hozzászólás vagy értékelés tartozik</w:t>
       </w:r>
+      <w:r>
+        <w:rPr>
+          <w:rFonts w:ascii="Times New Roman" w:hAnsi="Times New Roman" w:cs="Times New Roman"/>
+          <w:sz w:val="28"/>
+          <w:szCs w:val="28"/>
+        </w:rPr>
+        <w:t>.</w:t>
+      </w:r>
     </w:p>
     <w:p>
       <w:pPr>
@@ -5184,6 +5664,14 @@
         </w:rPr>
         <w:t>Annak a felhasználónak az azonosítója, aki a hozzászólást vagy értékelést írta</w:t>
       </w:r>
+      <w:r>
+        <w:rPr>
+          <w:rFonts w:ascii="Times New Roman" w:hAnsi="Times New Roman" w:cs="Times New Roman"/>
+          <w:sz w:val="28"/>
+          <w:szCs w:val="28"/>
+        </w:rPr>
+        <w:t>.</w:t>
+      </w:r>
     </w:p>
     <w:p>
       <w:pPr>
@@ -5226,6 +5714,14 @@
         </w:rPr>
         <w:t xml:space="preserve"> Az eredeti (szülő) hozzászólás azonosítója, ha ez a bejegyzés egy válasz egy másik kommentre. Segíti a hozzászólások hierarchikus megjelenítését</w:t>
       </w:r>
+      <w:r>
+        <w:rPr>
+          <w:rFonts w:ascii="Times New Roman" w:hAnsi="Times New Roman" w:cs="Times New Roman"/>
+          <w:sz w:val="28"/>
+          <w:szCs w:val="28"/>
+        </w:rPr>
+        <w:t>.</w:t>
+      </w:r>
     </w:p>
     <w:p>
       <w:pPr>
@@ -5350,12 +5846,211 @@
           <w:sz w:val="28"/>
           <w:szCs w:val="28"/>
         </w:rPr>
-        <w:t>A hozzászólás vagy értékelés feltöltésének dátuma.</w:t>
+        <w:t>A hozzászólás vagy értékelés feltöltésének dátuma</w:t>
+      </w:r>
+      <w:r>
+        <w:rPr>
+          <w:rFonts w:ascii="Times New Roman" w:hAnsi="Times New Roman" w:cs="Times New Roman"/>
+          <w:sz w:val="28"/>
+          <w:szCs w:val="28"/>
+        </w:rPr>
+        <w:t>.</w:t>
+      </w:r>
+    </w:p>
+    <w:p>
+      <w:pPr>
+        <w:pStyle w:val="Cmsor2"/>
+      </w:pPr>
+      <w:bookmarkStart w:id="15" w:name="_Toc214349527"/>
+      <w:r>
+        <w:t>2.10 Kempinghez tartozó címkék (camping_tag)</w:t>
+      </w:r>
+      <w:bookmarkEnd w:id="15"/>
+    </w:p>
+    <w:p>
+      <w:pPr>
+        <w:pStyle w:val="Listaszerbekezds"/>
+        <w:keepNext/>
+        <w:numPr>
+          <w:ilvl w:val="0"/>
+          <w:numId w:val="12"/>
+        </w:numPr>
+        <w:suppressAutoHyphens/>
+      </w:pPr>
+      <w:r>
+        <w:rPr>
+          <w:rFonts w:ascii="Courier New" w:hAnsi="Courier New" w:cs="Courier New"/>
+          <w:sz w:val="28"/>
+          <w:szCs w:val="28"/>
+        </w:rPr>
+        <w:t xml:space="preserve">id </w:t>
+      </w:r>
+      <w:r>
+        <w:rPr>
+          <w:rFonts w:ascii="Times New Roman" w:hAnsi="Times New Roman" w:cs="Times New Roman"/>
+          <w:b/>
+          <w:bCs/>
+          <w:sz w:val="28"/>
+          <w:szCs w:val="28"/>
+        </w:rPr>
+        <w:t>|</w:t>
+      </w:r>
+      <w:r>
+        <w:rPr>
+          <w:rFonts w:ascii="Times New Roman" w:hAnsi="Times New Roman" w:cs="Times New Roman"/>
+          <w:b/>
+          <w:bCs/>
+          <w:sz w:val="28"/>
+          <w:szCs w:val="28"/>
+        </w:rPr>
+        <w:t xml:space="preserve"> </w:t>
+      </w:r>
+      <w:r>
+        <w:rPr>
+          <w:rFonts w:ascii="Times New Roman" w:hAnsi="Times New Roman" w:cs="Times New Roman"/>
+          <w:sz w:val="28"/>
+          <w:szCs w:val="28"/>
+        </w:rPr>
+        <w:t>Egyedi azonosító a</w:t>
+      </w:r>
+      <w:r>
+        <w:rPr>
+          <w:rFonts w:ascii="Times New Roman" w:hAnsi="Times New Roman" w:cs="Times New Roman"/>
+          <w:sz w:val="28"/>
+          <w:szCs w:val="28"/>
+        </w:rPr>
+        <w:t xml:space="preserve"> címkéhez.</w:t>
+      </w:r>
+    </w:p>
+    <w:p>
+      <w:pPr>
+        <w:pStyle w:val="Listaszerbekezds"/>
+        <w:keepNext/>
+        <w:numPr>
+          <w:ilvl w:val="0"/>
+          <w:numId w:val="12"/>
+        </w:numPr>
+        <w:suppressAutoHyphens/>
+      </w:pPr>
+      <w:r>
+        <w:rPr>
+          <w:rFonts w:ascii="Courier New" w:hAnsi="Courier New" w:cs="Courier New"/>
+          <w:sz w:val="28"/>
+          <w:szCs w:val="28"/>
+        </w:rPr>
+        <w:t xml:space="preserve">camping_id </w:t>
+      </w:r>
+      <w:r>
+        <w:rPr>
+          <w:rFonts w:ascii="Times New Roman" w:hAnsi="Times New Roman" w:cs="Times New Roman"/>
+          <w:b/>
+          <w:bCs/>
+          <w:sz w:val="28"/>
+          <w:szCs w:val="28"/>
+        </w:rPr>
+        <w:t>|</w:t>
+      </w:r>
+      <w:r>
+        <w:rPr>
+          <w:rFonts w:ascii="Times New Roman" w:hAnsi="Times New Roman" w:cs="Times New Roman"/>
+          <w:b/>
+          <w:bCs/>
+          <w:sz w:val="28"/>
+          <w:szCs w:val="28"/>
+        </w:rPr>
+        <w:t xml:space="preserve"> </w:t>
+      </w:r>
+      <w:r>
+        <w:rPr>
+          <w:rFonts w:ascii="Times New Roman" w:hAnsi="Times New Roman" w:cs="Times New Roman"/>
+          <w:sz w:val="28"/>
+          <w:szCs w:val="28"/>
+        </w:rPr>
+        <w:t xml:space="preserve">Annak a kempingnek az azonosítója, amelyhez a </w:t>
+      </w:r>
+      <w:r>
+        <w:rPr>
+          <w:rFonts w:ascii="Times New Roman" w:hAnsi="Times New Roman" w:cs="Times New Roman"/>
+          <w:sz w:val="28"/>
+          <w:szCs w:val="28"/>
+        </w:rPr>
+        <w:t xml:space="preserve">címke </w:t>
+      </w:r>
+      <w:r>
+        <w:rPr>
+          <w:rFonts w:ascii="Times New Roman" w:hAnsi="Times New Roman" w:cs="Times New Roman"/>
+          <w:sz w:val="28"/>
+          <w:szCs w:val="28"/>
+        </w:rPr>
+        <w:t>tartozik</w:t>
+      </w:r>
+      <w:r>
+        <w:rPr>
+          <w:rFonts w:ascii="Times New Roman" w:hAnsi="Times New Roman" w:cs="Times New Roman"/>
+          <w:sz w:val="28"/>
+          <w:szCs w:val="28"/>
+        </w:rPr>
+        <w:t>..</w:t>
+      </w:r>
+    </w:p>
+    <w:p>
+      <w:pPr>
+        <w:pStyle w:val="Listaszerbekezds"/>
+        <w:keepNext/>
+        <w:numPr>
+          <w:ilvl w:val="0"/>
+          <w:numId w:val="12"/>
+        </w:numPr>
+        <w:suppressAutoHyphens/>
+      </w:pPr>
+      <w:r>
+        <w:rPr>
+          <w:rFonts w:ascii="Courier New" w:hAnsi="Courier New" w:cs="Courier New"/>
+          <w:sz w:val="28"/>
+          <w:szCs w:val="28"/>
+        </w:rPr>
+        <w:t xml:space="preserve">tag </w:t>
+      </w:r>
+      <w:r>
+        <w:rPr>
+          <w:rFonts w:ascii="Times New Roman" w:hAnsi="Times New Roman" w:cs="Times New Roman"/>
+          <w:b/>
+          <w:bCs/>
+          <w:sz w:val="28"/>
+          <w:szCs w:val="28"/>
+        </w:rPr>
+        <w:t>|</w:t>
+      </w:r>
+      <w:r>
+        <w:rPr>
+          <w:rFonts w:ascii="Times New Roman" w:hAnsi="Times New Roman" w:cs="Times New Roman"/>
+          <w:b/>
+          <w:bCs/>
+          <w:sz w:val="28"/>
+          <w:szCs w:val="28"/>
+        </w:rPr>
+        <w:t xml:space="preserve"> </w:t>
+      </w:r>
+      <w:r>
+        <w:rPr>
+          <w:rFonts w:ascii="Times New Roman" w:hAnsi="Times New Roman" w:cs="Times New Roman"/>
+          <w:sz w:val="28"/>
+          <w:szCs w:val="28"/>
+        </w:rPr>
+        <w:t>A kempinghez tartozó címke megnevezése, például ‘wifi’, ‘fürdő’, ‘parkoló’, ‘kisállatbarát’, stb</w:t>
+      </w:r>
+      <w:r>
+        <w:rPr>
+          <w:rFonts w:ascii="Times New Roman" w:hAnsi="Times New Roman" w:cs="Times New Roman"/>
+          <w:sz w:val="28"/>
+          <w:szCs w:val="28"/>
+        </w:rPr>
+        <w:t>.</w:t>
       </w:r>
     </w:p>
     <w:sectPr>
-      <w:headerReference w:type="default" r:id="rId14"/>
-      <w:footerReference w:type="default" r:id="rId15"/>
+      <w:headerReference w:type="default" r:id="rId10"/>
+      <w:footerReference w:type="default" r:id="rId11"/>
       <w:pgSz w:w="11906" w:h="16838"/>
       <w:pgMar w:top="720" w:right="720" w:bottom="720" w:left="720" w:header="708" w:footer="708" w:gutter="0"/>
       <w:cols w:space="708"/>
@@ -5364,107 +6059,6 @@
     </w:sectPr>
   </w:body>
 </w:document>
-</file>
-
-<file path=word/comments.xml><?xml version="1.0" encoding="utf-8"?>
-<w:comments xmlns:wpc="http://schemas.microsoft.com/office/word/2010/wordprocessingCanvas" xmlns:cx="http://schemas.microsoft.com/office/drawing/2014/chartex" xmlns:cx1="http://schemas.microsoft.com/office/drawing/2015/9/8/chartex" xmlns:cx2="http://schemas.microsoft.com/office/drawing/2015/10/21/chartex" xmlns:cx3="http://schemas.microsoft.com/office/drawing/2016/5/9/chartex" xmlns:cx4="http://schemas.microsoft.com/office/drawing/2016/5/10/chartex" xmlns:cx5="http://schemas.microsoft.com/office/drawing/2016/5/11/chartex" xmlns:cx6="http://schemas.microsoft.com/office/drawing/2016/5/12/chartex" xmlns:cx7="http://schemas.microsoft.com/office/drawing/2016/5/13/chartex" xmlns:cx8="http://schemas.microsoft.com/office/drawing/2016/5/14/chartex" xmlns:mc="http://schemas.openxmlformats.org/markup-compatibility/2006" xmlns:aink="http://schemas.microsoft.com/office/drawing/2016/ink" xmlns:am3d="http://schemas.microsoft.com/office/drawing/2017/model3d" xmlns:o="urn:schemas-microsoft-com:office:office" xmlns:r="http://schemas.openxmlformats.org/officeDocument/2006/relationships" xmlns:m="http://schemas.openxmlformats.org/officeDocument/2006/math" xmlns:v="urn:schemas-microsoft-com:vml" xmlns:wp14="http://schemas.microsoft.com/office/word/2010/wordprocessingDrawing" xmlns:wp="http://schemas.openxmlformats.org/drawingml/2006/wordprocessingDrawing" xmlns:w10="urn:schemas-microsoft-com:office:word" xmlns:w="http://schemas.openxmlformats.org/wordprocessingml/2006/main" xmlns:w14="http://schemas.microsoft.com/office/word/2010/wordml" xmlns:w15="http://schemas.microsoft.com/office/word/2012/wordml" xmlns:w16cex="http://schemas.microsoft.com/office/word/2018/wordml/cex" xmlns:w16cid="http://schemas.microsoft.com/office/word/2016/wordml/cid" xmlns:w16="http://schemas.microsoft.com/office/word/2018/wordml" xmlns:w16sdtdh="http://schemas.microsoft.com/office/word/2020/wordml/sdtdatahash" xmlns:w16se="http://schemas.microsoft.com/office/word/2015/wordml/symex" xmlns:wpg="http://schemas.microsoft.com/office/word/2010/wordprocessingGroup" xmlns:wpi="http://schemas.microsoft.com/office/word/2010/wordprocessingInk" xmlns:wne="http://schemas.microsoft.com/office/word/2006/wordml" xmlns:wps="http://schemas.microsoft.com/office/word/2010/wordprocessingShape" mc:Ignorable="w14 w15 w16se w16cid w16 w16cex w16sdtdh wp14">
-  <w:comment w:id="6" w:author="Dicső András" w:date="2025-11-12T12:45:00Z" w:initials="DA">
-    <w:p>
-      <w:pPr>
-        <w:pStyle w:val="Jegyzetszveg"/>
-      </w:pPr>
-      <w:r>
-        <w:rPr>
-          <w:rStyle w:val="Jegyzethivatkozs"/>
-        </w:rPr>
-        <w:annotationRef/>
-      </w:r>
-      <w:r>
-        <w:t xml:space="preserve">Pontosítás: pl. </w:t>
-      </w:r>
-      <w:proofErr w:type="spellStart"/>
-      <w:r>
-        <w:t>varchar</w:t>
-      </w:r>
-      <w:proofErr w:type="spellEnd"/>
-      <w:r>
-        <w:t xml:space="preserve"> mennyi lehet</w:t>
-      </w:r>
-    </w:p>
-  </w:comment>
-  <w:comment w:id="7" w:author="Dicső András" w:date="2025-11-12T13:09:00Z" w:initials="DA">
-    <w:p>
-      <w:pPr>
-        <w:pStyle w:val="Jegyzetszveg"/>
-      </w:pPr>
-      <w:r>
-        <w:rPr>
-          <w:rStyle w:val="Jegyzethivatkozs"/>
-        </w:rPr>
-        <w:annotationRef/>
-      </w:r>
-      <w:r>
-        <w:rPr>
-          <w:rFonts w:ascii="Times New Roman" w:hAnsi="Times New Roman" w:cs="Times New Roman"/>
-          <w:sz w:val="28"/>
-          <w:szCs w:val="28"/>
-        </w:rPr>
-        <w:t xml:space="preserve">A </w:t>
-      </w:r>
-      <w:r>
-        <w:t>felhasználó</w:t>
-      </w:r>
-      <w:r>
-        <w:t xml:space="preserve"> mije</w:t>
-      </w:r>
-    </w:p>
-  </w:comment>
-  <w:comment w:id="8" w:author="Dicső András" w:date="2025-11-12T12:46:00Z" w:initials="DA">
-    <w:p>
-      <w:pPr>
-        <w:pStyle w:val="Jegyzetszveg"/>
-      </w:pPr>
-      <w:r>
-        <w:rPr>
-          <w:rStyle w:val="Jegyzethivatkozs"/>
-        </w:rPr>
-        <w:annotationRef/>
-      </w:r>
-      <w:proofErr w:type="spellStart"/>
-      <w:r>
-        <w:t>bool</w:t>
-      </w:r>
-      <w:proofErr w:type="spellEnd"/>
-      <w:r>
-        <w:t xml:space="preserve"> legyen</w:t>
-      </w:r>
-    </w:p>
-  </w:comment>
-</w:comments>
-</file>
-
-<file path=word/commentsExtended.xml><?xml version="1.0" encoding="utf-8"?>
-<w15:commentsEx xmlns:wpc="http://schemas.microsoft.com/office/word/2010/wordprocessingCanvas" xmlns:cx="http://schemas.microsoft.com/office/drawing/2014/chartex" xmlns:cx1="http://schemas.microsoft.com/office/drawing/2015/9/8/chartex" xmlns:cx2="http://schemas.microsoft.com/office/drawing/2015/10/21/chartex" xmlns:cx3="http://schemas.microsoft.com/office/drawing/2016/5/9/chartex" xmlns:cx4="http://schemas.microsoft.com/office/drawing/2016/5/10/chartex" xmlns:cx5="http://schemas.microsoft.com/office/drawing/2016/5/11/chartex" xmlns:cx6="http://schemas.microsoft.com/office/drawing/2016/5/12/chartex" xmlns:cx7="http://schemas.microsoft.com/office/drawing/2016/5/13/chartex" xmlns:cx8="http://schemas.microsoft.com/office/drawing/2016/5/14/chartex" xmlns:mc="http://schemas.openxmlformats.org/markup-compatibility/2006" xmlns:aink="http://schemas.microsoft.com/office/drawing/2016/ink" xmlns:am3d="http://schemas.microsoft.com/office/drawing/2017/model3d" xmlns:o="urn:schemas-microsoft-com:office:office" xmlns:r="http://schemas.openxmlformats.org/officeDocument/2006/relationships" xmlns:m="http://schemas.openxmlformats.org/officeDocument/2006/math" xmlns:v="urn:schemas-microsoft-com:vml" xmlns:wp14="http://schemas.microsoft.com/office/word/2010/wordprocessingDrawing" xmlns:wp="http://schemas.openxmlformats.org/drawingml/2006/wordprocessingDrawing" xmlns:w10="urn:schemas-microsoft-com:office:word" xmlns:w="http://schemas.openxmlformats.org/wordprocessingml/2006/main" xmlns:w14="http://schemas.microsoft.com/office/word/2010/wordml" xmlns:w15="http://schemas.microsoft.com/office/word/2012/wordml" xmlns:w16cex="http://schemas.microsoft.com/office/word/2018/wordml/cex" xmlns:w16cid="http://schemas.microsoft.com/office/word/2016/wordml/cid" xmlns:w16="http://schemas.microsoft.com/office/word/2018/wordml" xmlns:w16sdtdh="http://schemas.microsoft.com/office/word/2020/wordml/sdtdatahash" xmlns:w16se="http://schemas.microsoft.com/office/word/2015/wordml/symex" xmlns:wpg="http://schemas.microsoft.com/office/word/2010/wordprocessingGroup" xmlns:wpi="http://schemas.microsoft.com/office/word/2010/wordprocessingInk" xmlns:wne="http://schemas.microsoft.com/office/word/2006/wordml" xmlns:wps="http://schemas.microsoft.com/office/word/2010/wordprocessingShape" mc:Ignorable="w14 w15 w16se w16cid w16 w16cex w16sdtdh wp14">
-  <w15:commentEx w15:paraId="70CCD82D" w15:done="0"/>
-  <w15:commentEx w15:paraId="748382F1" w15:done="0"/>
-  <w15:commentEx w15:paraId="47CF46F4" w15:done="0"/>
-</w15:commentsEx>
-</file>
-
-<file path=word/commentsExtensible.xml><?xml version="1.0" encoding="utf-8"?>
-<w16cex:commentsExtensible xmlns:wpc="http://schemas.microsoft.com/office/word/2010/wordprocessingCanvas" xmlns:cx="http://schemas.microsoft.com/office/drawing/2014/chartex" xmlns:cx1="http://schemas.microsoft.com/office/drawing/2015/9/8/chartex" xmlns:cx2="http://schemas.microsoft.com/office/drawing/2015/10/21/chartex" xmlns:cx3="http://schemas.microsoft.com/office/drawing/2016/5/9/chartex" xmlns:cx4="http://schemas.microsoft.com/office/drawing/2016/5/10/chartex" xmlns:cx5="http://schemas.microsoft.com/office/drawing/2016/5/11/chartex" xmlns:cx6="http://schemas.microsoft.com/office/drawing/2016/5/12/chartex" xmlns:cx7="http://schemas.microsoft.com/office/drawing/2016/5/13/chartex" xmlns:cx8="http://schemas.microsoft.com/office/drawing/2016/5/14/chartex" xmlns:mc="http://schemas.openxmlformats.org/markup-compatibility/2006" xmlns:aink="http://schemas.microsoft.com/office/drawing/2016/ink" xmlns:am3d="http://schemas.microsoft.com/office/drawing/2017/model3d" xmlns:o="urn:schemas-microsoft-com:office:office" xmlns:r="http://schemas.openxmlformats.org/officeDocument/2006/relationships" xmlns:m="http://schemas.openxmlformats.org/officeDocument/2006/math" xmlns:v="urn:schemas-microsoft-com:vml" xmlns:wp14="http://schemas.microsoft.com/office/word/2010/wordprocessingDrawing" xmlns:wp="http://schemas.openxmlformats.org/drawingml/2006/wordprocessingDrawing" xmlns:w10="urn:schemas-microsoft-com:office:word" xmlns:w="http://schemas.openxmlformats.org/wordprocessingml/2006/main" xmlns:w14="http://schemas.microsoft.com/office/word/2010/wordml" xmlns:w15="http://schemas.microsoft.com/office/word/2012/wordml" xmlns:w16cex="http://schemas.microsoft.com/office/word/2018/wordml/cex" xmlns:w16cid="http://schemas.microsoft.com/office/word/2016/wordml/cid" xmlns:w16="http://schemas.microsoft.com/office/word/2018/wordml" xmlns:w16sdtdh="http://schemas.microsoft.com/office/word/2020/wordml/sdtdatahash" xmlns:w16se="http://schemas.microsoft.com/office/word/2015/wordml/symex" xmlns:wpg="http://schemas.microsoft.com/office/word/2010/wordprocessingGroup" xmlns:wpi="http://schemas.microsoft.com/office/word/2010/wordprocessingInk" xmlns:wne="http://schemas.microsoft.com/office/word/2006/wordml" xmlns:wps="http://schemas.microsoft.com/office/word/2010/wordprocessingShape" mc:Ignorable="w14 w15 w16se w16cid w16 w16cex w16sdtdh wp14">
-  <w16cex:commentExtensible w16cex:durableId="2CBEFFCE" w16cex:dateUtc="2025-11-12T11:45:00Z"/>
-  <w16cex:commentExtensible w16cex:durableId="2CBF0577" w16cex:dateUtc="2025-11-12T12:09:00Z"/>
-  <w16cex:commentExtensible w16cex:durableId="2CBF0010" w16cex:dateUtc="2025-11-12T11:46:00Z"/>
-</w16cex:commentsExtensible>
-</file>
-
-<file path=word/commentsIds.xml><?xml version="1.0" encoding="utf-8"?>
-<w16cid:commentsIds xmlns:wpc="http://schemas.microsoft.com/office/word/2010/wordprocessingCanvas" xmlns:cx="http://schemas.microsoft.com/office/drawing/2014/chartex" xmlns:cx1="http://schemas.microsoft.com/office/drawing/2015/9/8/chartex" xmlns:cx2="http://schemas.microsoft.com/office/drawing/2015/10/21/chartex" xmlns:cx3="http://schemas.microsoft.com/office/drawing/2016/5/9/chartex" xmlns:cx4="http://schemas.microsoft.com/office/drawing/2016/5/10/chartex" xmlns:cx5="http://schemas.microsoft.com/office/drawing/2016/5/11/chartex" xmlns:cx6="http://schemas.microsoft.com/office/drawing/2016/5/12/chartex" xmlns:cx7="http://schemas.microsoft.com/office/drawing/2016/5/13/chartex" xmlns:cx8="http://schemas.microsoft.com/office/drawing/2016/5/14/chartex" xmlns:mc="http://schemas.openxmlformats.org/markup-compatibility/2006" xmlns:aink="http://schemas.microsoft.com/office/drawing/2016/ink" xmlns:am3d="http://schemas.microsoft.com/office/drawing/2017/model3d" xmlns:o="urn:schemas-microsoft-com:office:office" xmlns:r="http://schemas.openxmlformats.org/officeDocument/2006/relationships" xmlns:m="http://schemas.openxmlformats.org/officeDocument/2006/math" xmlns:v="urn:schemas-microsoft-com:vml" xmlns:wp14="http://schemas.microsoft.com/office/word/2010/wordprocessingDrawing" xmlns:wp="http://schemas.openxmlformats.org/drawingml/2006/wordprocessingDrawing" xmlns:w10="urn:schemas-microsoft-com:office:word" xmlns:w="http://schemas.openxmlformats.org/wordprocessingml/2006/main" xmlns:w14="http://schemas.microsoft.com/office/word/2010/wordml" xmlns:w15="http://schemas.microsoft.com/office/word/2012/wordml" xmlns:w16cex="http://schemas.microsoft.com/office/word/2018/wordml/cex" xmlns:w16cid="http://schemas.microsoft.com/office/word/2016/wordml/cid" xmlns:w16="http://schemas.microsoft.com/office/word/2018/wordml" xmlns:w16sdtdh="http://schemas.microsoft.com/office/word/2020/wordml/sdtdatahash" xmlns:w16se="http://schemas.microsoft.com/office/word/2015/wordml/symex" xmlns:wpg="http://schemas.microsoft.com/office/word/2010/wordprocessingGroup" xmlns:wpi="http://schemas.microsoft.com/office/word/2010/wordprocessingInk" xmlns:wne="http://schemas.microsoft.com/office/word/2006/wordml" xmlns:wps="http://schemas.microsoft.com/office/word/2010/wordprocessingShape" mc:Ignorable="w14 w15 w16se w16cid w16 w16cex w16sdtdh wp14">
-  <w16cid:commentId w16cid:paraId="70CCD82D" w16cid:durableId="2CBEFFCE"/>
-  <w16cid:commentId w16cid:paraId="748382F1" w16cid:durableId="2CBF0577"/>
-  <w16cid:commentId w16cid:paraId="47CF46F4" w16cid:durableId="2CBF0010"/>
-</w16cid:commentsIds>
 </file>
 
 <file path=word/endnotes.xml><?xml version="1.0" encoding="utf-8"?>
@@ -7118,14 +7712,6 @@
   </w:num>
   <w:numIdMacAtCleanup w:val="6"/>
 </w:numbering>
-</file>
-
-<file path=word/people.xml><?xml version="1.0" encoding="utf-8"?>
-<w15:people xmlns:wpc="http://schemas.microsoft.com/office/word/2010/wordprocessingCanvas" xmlns:cx="http://schemas.microsoft.com/office/drawing/2014/chartex" xmlns:cx1="http://schemas.microsoft.com/office/drawing/2015/9/8/chartex" xmlns:cx2="http://schemas.microsoft.com/office/drawing/2015/10/21/chartex" xmlns:cx3="http://schemas.microsoft.com/office/drawing/2016/5/9/chartex" xmlns:cx4="http://schemas.microsoft.com/office/drawing/2016/5/10/chartex" xmlns:cx5="http://schemas.microsoft.com/office/drawing/2016/5/11/chartex" xmlns:cx6="http://schemas.microsoft.com/office/drawing/2016/5/12/chartex" xmlns:cx7="http://schemas.microsoft.com/office/drawing/2016/5/13/chartex" xmlns:cx8="http://schemas.microsoft.com/office/drawing/2016/5/14/chartex" xmlns:mc="http://schemas.openxmlformats.org/markup-compatibility/2006" xmlns:aink="http://schemas.microsoft.com/office/drawing/2016/ink" xmlns:am3d="http://schemas.microsoft.com/office/drawing/2017/model3d" xmlns:o="urn:schemas-microsoft-com:office:office" xmlns:r="http://schemas.openxmlformats.org/officeDocument/2006/relationships" xmlns:m="http://schemas.openxmlformats.org/officeDocument/2006/math" xmlns:v="urn:schemas-microsoft-com:vml" xmlns:wp14="http://schemas.microsoft.com/office/word/2010/wordprocessingDrawing" xmlns:wp="http://schemas.openxmlformats.org/drawingml/2006/wordprocessingDrawing" xmlns:w10="urn:schemas-microsoft-com:office:word" xmlns:w="http://schemas.openxmlformats.org/wordprocessingml/2006/main" xmlns:w14="http://schemas.microsoft.com/office/word/2010/wordml" xmlns:w15="http://schemas.microsoft.com/office/word/2012/wordml" xmlns:w16cex="http://schemas.microsoft.com/office/word/2018/wordml/cex" xmlns:w16cid="http://schemas.microsoft.com/office/word/2016/wordml/cid" xmlns:w16="http://schemas.microsoft.com/office/word/2018/wordml" xmlns:w16sdtdh="http://schemas.microsoft.com/office/word/2020/wordml/sdtdatahash" xmlns:w16se="http://schemas.microsoft.com/office/word/2015/wordml/symex" xmlns:wpg="http://schemas.microsoft.com/office/word/2010/wordprocessingGroup" xmlns:wpi="http://schemas.microsoft.com/office/word/2010/wordprocessingInk" xmlns:wne="http://schemas.microsoft.com/office/word/2006/wordml" xmlns:wps="http://schemas.microsoft.com/office/word/2010/wordprocessingShape" mc:Ignorable="w14 w15 w16se w16cid w16 w16cex w16sdtdh wp14">
-  <w15:person w15:author="Dicső András">
-    <w15:presenceInfo w15:providerId="AD" w15:userId="S-1-5-21-757597048-31482187-81908533-16436"/>
-  </w15:person>
-</w15:people>
 </file>
 
 <file path=word/styles.xml><?xml version="1.0" encoding="utf-8"?>

</xml_diff>

<commit_message>
Update documentation Word files
Modified Adatszerkezet, Algoritmus leírás, and Kemping foglalás és beléptető rendszer specifikáció Word documents with new content or corrections.
</commit_message>
<xml_diff>
--- a/Dokumentáció/fájlok/Adatszerkezet_ButtyMáté_CsenkiGergely_DicsőAndrás.docx
+++ b/Dokumentáció/fájlok/Adatszerkezet_ButtyMáté_CsenkiGergely_DicsőAndrás.docx
@@ -62,6 +62,15 @@
           <w:szCs w:val="36"/>
         </w:rPr>
         <w:t>Projektfeladat</w:t>
+      </w:r>
+      <w:r>
+        <w:rPr>
+          <w:rFonts w:ascii="Times New Roman" w:hAnsi="Times New Roman" w:cs="Times New Roman"/>
+          <w:color w:val="4A7232"/>
+          <w:sz w:val="36"/>
+          <w:szCs w:val="36"/>
+        </w:rPr>
+        <w:t>: Adatszerkezet</w:t>
       </w:r>
     </w:p>
     <w:p>
@@ -1121,8 +1130,8 @@
           <w:tab w:val="left" w:pos="8778"/>
         </w:tabs>
       </w:pPr>
-      <w:bookmarkStart w:id="2" w:name="Bevezetés"/>
-      <w:bookmarkStart w:id="3" w:name="_Toc214349516"/>
+      <w:bookmarkStart w:id="2" w:name="_Toc214349516"/>
+      <w:bookmarkStart w:id="3" w:name="Bevezetés"/>
       <w:bookmarkEnd w:id="1"/>
       <w:r>
         <w:lastRenderedPageBreak/>
@@ -1137,9 +1146,9 @@
         </w:rPr>
         <w:t>ER Diagram</w:t>
       </w:r>
-      <w:bookmarkEnd w:id="3"/>
-    </w:p>
-    <w:bookmarkEnd w:id="2"/>
+      <w:bookmarkEnd w:id="2"/>
+    </w:p>
+    <w:bookmarkEnd w:id="3"/>
     <w:p>
       <w:pPr>
         <w:jc w:val="both"/>
@@ -1392,23 +1401,13 @@
           <w:szCs w:val="28"/>
         </w:rPr>
       </w:pPr>
-      <w:proofErr w:type="spellStart"/>
-      <w:r>
-        <w:rPr>
-          <w:rFonts w:ascii="Courier New" w:hAnsi="Courier New" w:cs="Courier New"/>
-          <w:sz w:val="28"/>
-          <w:szCs w:val="28"/>
-        </w:rPr>
-        <w:t>role</w:t>
-      </w:r>
-      <w:proofErr w:type="spellEnd"/>
-      <w:r>
-        <w:rPr>
-          <w:rFonts w:ascii="Courier New" w:hAnsi="Courier New" w:cs="Courier New"/>
-          <w:sz w:val="28"/>
-          <w:szCs w:val="28"/>
-        </w:rPr>
-        <w:t xml:space="preserve"> </w:t>
+      <w:r>
+        <w:rPr>
+          <w:rFonts w:ascii="Courier New" w:hAnsi="Courier New" w:cs="Courier New"/>
+          <w:sz w:val="28"/>
+          <w:szCs w:val="28"/>
+        </w:rPr>
+        <w:t xml:space="preserve">role </w:t>
       </w:r>
       <w:r>
         <w:rPr>
@@ -1540,19 +1539,35 @@
           <w:szCs w:val="28"/>
         </w:rPr>
       </w:pPr>
-      <w:proofErr w:type="spellStart"/>
-      <w:r>
-        <w:rPr>
-          <w:rFonts w:ascii="Courier New" w:hAnsi="Courier New" w:cs="Courier New"/>
-          <w:sz w:val="28"/>
-          <w:szCs w:val="28"/>
-        </w:rPr>
-        <w:t>phone_number</w:t>
-      </w:r>
-      <w:proofErr w:type="spellEnd"/>
-      <w:r>
-        <w:rPr>
-          <w:rFonts w:ascii="Courier New" w:hAnsi="Courier New" w:cs="Courier New"/>
+      <w:r>
+        <w:rPr>
+          <w:rFonts w:ascii="Courier New" w:hAnsi="Courier New" w:cs="Courier New"/>
+          <w:sz w:val="28"/>
+          <w:szCs w:val="28"/>
+        </w:rPr>
+        <w:t xml:space="preserve">phone_number </w:t>
+      </w:r>
+      <w:r>
+        <w:rPr>
+          <w:rFonts w:ascii="Times New Roman" w:hAnsi="Times New Roman" w:cs="Times New Roman"/>
+          <w:b/>
+          <w:bCs/>
+          <w:sz w:val="28"/>
+          <w:szCs w:val="28"/>
+        </w:rPr>
+        <w:t>|</w:t>
+      </w:r>
+      <w:r>
+        <w:rPr>
+          <w:rFonts w:ascii="Times New Roman" w:hAnsi="Times New Roman" w:cs="Times New Roman"/>
+          <w:sz w:val="28"/>
+          <w:szCs w:val="28"/>
+        </w:rPr>
+        <w:t xml:space="preserve"> Telefonszám</w:t>
+      </w:r>
+      <w:r>
+        <w:rPr>
+          <w:rFonts w:ascii="Times New Roman" w:hAnsi="Times New Roman" w:cs="Times New Roman"/>
           <w:sz w:val="28"/>
           <w:szCs w:val="28"/>
         </w:rPr>
@@ -1561,44 +1576,10 @@
       <w:r>
         <w:rPr>
           <w:rFonts w:ascii="Times New Roman" w:hAnsi="Times New Roman" w:cs="Times New Roman"/>
-          <w:b/>
-          <w:bCs/>
-          <w:sz w:val="28"/>
-          <w:szCs w:val="28"/>
-        </w:rPr>
-        <w:t>|</w:t>
-      </w:r>
-      <w:r>
-        <w:rPr>
-          <w:rFonts w:ascii="Times New Roman" w:hAnsi="Times New Roman" w:cs="Times New Roman"/>
-          <w:sz w:val="28"/>
-          <w:szCs w:val="28"/>
-        </w:rPr>
-        <w:t xml:space="preserve"> Telefonszám</w:t>
-      </w:r>
-      <w:r>
-        <w:rPr>
-          <w:rFonts w:ascii="Times New Roman" w:hAnsi="Times New Roman" w:cs="Times New Roman"/>
-          <w:sz w:val="28"/>
-          <w:szCs w:val="28"/>
-        </w:rPr>
-        <w:t xml:space="preserve"> </w:t>
-      </w:r>
-      <w:r>
-        <w:rPr>
-          <w:rFonts w:ascii="Times New Roman" w:hAnsi="Times New Roman" w:cs="Times New Roman"/>
-          <w:sz w:val="28"/>
-          <w:szCs w:val="28"/>
-        </w:rPr>
-        <w:t>(</w:t>
-      </w:r>
-      <w:r>
-        <w:rPr>
-          <w:rFonts w:ascii="Times New Roman" w:hAnsi="Times New Roman" w:cs="Times New Roman"/>
-          <w:sz w:val="28"/>
-          <w:szCs w:val="28"/>
-        </w:rPr>
-        <w:t>+</w:t>
+          <w:sz w:val="28"/>
+          <w:szCs w:val="28"/>
+        </w:rPr>
+        <w:t>(+</w:t>
       </w:r>
       <w:r>
         <w:rPr>
@@ -1762,7 +1743,6 @@
         </w:rPr>
         <w:t xml:space="preserve"> A vendéghez tartozó felhasználó azonosítója, kapcsolat a </w:t>
       </w:r>
-      <w:proofErr w:type="spellStart"/>
       <w:r>
         <w:rPr>
           <w:rFonts w:ascii="Times New Roman" w:hAnsi="Times New Roman" w:cs="Times New Roman"/>
@@ -1773,7 +1753,6 @@
         </w:rPr>
         <w:t>user</w:t>
       </w:r>
-      <w:proofErr w:type="spellEnd"/>
       <w:r>
         <w:rPr>
           <w:rFonts w:ascii="Times New Roman" w:hAnsi="Times New Roman" w:cs="Times New Roman"/>
@@ -1805,7 +1784,6 @@
           <w:szCs w:val="28"/>
         </w:rPr>
       </w:pPr>
-      <w:proofErr w:type="spellStart"/>
       <w:r>
         <w:rPr>
           <w:rFonts w:ascii="Courier New" w:hAnsi="Courier New" w:cs="Courier New"/>
@@ -1820,16 +1798,7 @@
           <w:sz w:val="28"/>
           <w:szCs w:val="28"/>
         </w:rPr>
-        <w:t>name</w:t>
-      </w:r>
-      <w:proofErr w:type="spellEnd"/>
-      <w:r>
-        <w:rPr>
-          <w:rFonts w:ascii="Courier New" w:hAnsi="Courier New" w:cs="Courier New"/>
-          <w:sz w:val="28"/>
-          <w:szCs w:val="28"/>
-        </w:rPr>
-        <w:t xml:space="preserve"> </w:t>
+        <w:t xml:space="preserve">name </w:t>
       </w:r>
       <w:r>
         <w:rPr>
@@ -1896,7 +1865,6 @@
           <w:szCs w:val="28"/>
         </w:rPr>
       </w:pPr>
-      <w:proofErr w:type="spellStart"/>
       <w:r>
         <w:rPr>
           <w:rFonts w:ascii="Courier New" w:hAnsi="Courier New" w:cs="Courier New"/>
@@ -1913,7 +1881,6 @@
         </w:rPr>
         <w:t>name</w:t>
       </w:r>
-      <w:proofErr w:type="spellEnd"/>
       <w:r>
         <w:rPr>
           <w:rFonts w:ascii="Courier New" w:hAnsi="Courier New" w:cs="Courier New"/>

</xml_diff>